<commit_message>
Update Carpeta Técnica EcoBoat.docx
Complete el índice para la electrónica y el software.
</commit_message>
<xml_diff>
--- a/Documentación/Carpeta Tecnica/Carpeta Técnica EcoBoat.docx
+++ b/Documentación/Carpeta Tecnica/Carpeta Técnica EcoBoat.docx
@@ -1058,6 +1058,541 @@
     </w:p>
     <w:p>
       <w:pPr>
+        <w:pStyle w:val="Prrafodelista"/>
+        <w:numPr>
+          <w:ilvl w:val="1"/>
+          <w:numId w:val="2"/>
+        </w:numPr>
+        <w:rPr>
+          <w:rFonts w:ascii="Arial" w:hAnsi="Arial" w:cs="Arial"/>
+          <w:sz w:val="24"/>
+          <w:lang w:val="es-ES"/>
+        </w:rPr>
+      </w:pPr>
+      <w:r>
+        <w:rPr>
+          <w:rFonts w:ascii="Arial" w:hAnsi="Arial" w:cs="Arial"/>
+          <w:sz w:val="24"/>
+        </w:rPr>
+        <w:t>Ayuda para el apartado de motores y propulsión</w:t>
+      </w:r>
+    </w:p>
+    <w:p>
+      <w:pPr>
+        <w:rPr>
+          <w:rFonts w:ascii="Arial" w:hAnsi="Arial" w:cs="Arial"/>
+          <w:sz w:val="24"/>
+          <w:lang w:val="es-ES"/>
+        </w:rPr>
+      </w:pPr>
+    </w:p>
+    <w:p>
+      <w:pPr>
+        <w:pStyle w:val="Prrafodelista"/>
+        <w:numPr>
+          <w:ilvl w:val="0"/>
+          <w:numId w:val="2"/>
+        </w:numPr>
+        <w:rPr>
+          <w:rFonts w:ascii="Arial" w:hAnsi="Arial" w:cs="Arial"/>
+          <w:sz w:val="24"/>
+          <w:lang w:val="es-ES"/>
+        </w:rPr>
+      </w:pPr>
+      <w:r>
+        <w:rPr>
+          <w:rFonts w:ascii="Arial" w:hAnsi="Arial" w:cs="Arial"/>
+          <w:sz w:val="24"/>
+        </w:rPr>
+        <w:t>MEDINA, Sergio:</w:t>
+      </w:r>
+    </w:p>
+    <w:p>
+      <w:pPr>
+        <w:pStyle w:val="Prrafodelista"/>
+        <w:numPr>
+          <w:ilvl w:val="1"/>
+          <w:numId w:val="2"/>
+        </w:numPr>
+        <w:rPr>
+          <w:rFonts w:ascii="Arial" w:hAnsi="Arial" w:cs="Arial"/>
+          <w:sz w:val="24"/>
+          <w:lang w:val="es-ES"/>
+        </w:rPr>
+      </w:pPr>
+      <w:r>
+        <w:rPr>
+          <w:rFonts w:ascii="Arial" w:hAnsi="Arial" w:cs="Arial"/>
+          <w:sz w:val="24"/>
+          <w:lang w:val="es-ES"/>
+        </w:rPr>
+        <w:t>Guía para organizar el avance del proyecto</w:t>
+      </w:r>
+    </w:p>
+    <w:p>
+      <w:pPr>
+        <w:pStyle w:val="Prrafodelista"/>
+        <w:numPr>
+          <w:ilvl w:val="1"/>
+          <w:numId w:val="2"/>
+        </w:numPr>
+        <w:rPr>
+          <w:rFonts w:ascii="Arial" w:hAnsi="Arial" w:cs="Arial"/>
+          <w:sz w:val="24"/>
+          <w:lang w:val="es-ES"/>
+        </w:rPr>
+      </w:pPr>
+      <w:r>
+        <w:rPr>
+          <w:rFonts w:ascii="Arial" w:hAnsi="Arial" w:cs="Arial"/>
+          <w:sz w:val="24"/>
+          <w:lang w:val="es-ES"/>
+        </w:rPr>
+        <w:t>Utilización del sistema scrum</w:t>
+      </w:r>
+    </w:p>
+    <w:p>
+      <w:pPr>
+        <w:pStyle w:val="Prrafodelista"/>
+        <w:numPr>
+          <w:ilvl w:val="1"/>
+          <w:numId w:val="2"/>
+        </w:numPr>
+        <w:rPr>
+          <w:rFonts w:ascii="Arial" w:hAnsi="Arial" w:cs="Arial"/>
+          <w:sz w:val="24"/>
+          <w:lang w:val="es-ES"/>
+        </w:rPr>
+      </w:pPr>
+      <w:r>
+        <w:rPr>
+          <w:rFonts w:ascii="Arial" w:hAnsi="Arial" w:cs="Arial"/>
+          <w:sz w:val="24"/>
+          <w:lang w:val="es-ES"/>
+        </w:rPr>
+        <w:t>Revisión de software</w:t>
+      </w:r>
+    </w:p>
+    <w:p>
+      <w:pPr>
+        <w:pStyle w:val="Prrafodelista"/>
+        <w:numPr>
+          <w:ilvl w:val="1"/>
+          <w:numId w:val="2"/>
+        </w:numPr>
+        <w:rPr>
+          <w:rFonts w:ascii="Arial" w:hAnsi="Arial" w:cs="Arial"/>
+          <w:sz w:val="24"/>
+          <w:lang w:val="es-ES"/>
+        </w:rPr>
+      </w:pPr>
+      <w:r>
+        <w:rPr>
+          <w:rFonts w:ascii="Arial" w:hAnsi="Arial" w:cs="Arial"/>
+          <w:sz w:val="24"/>
+          <w:lang w:val="es-ES"/>
+        </w:rPr>
+        <w:t>Guía para utilizar Raspberry os</w:t>
+      </w:r>
+    </w:p>
+    <w:p>
+      <w:pPr>
+        <w:rPr>
+          <w:rFonts w:ascii="Arial" w:hAnsi="Arial" w:cs="Arial"/>
+          <w:sz w:val="24"/>
+          <w:lang w:val="es-ES"/>
+        </w:rPr>
+      </w:pPr>
+    </w:p>
+    <w:p>
+      <w:pPr>
+        <w:pStyle w:val="Prrafodelista"/>
+        <w:numPr>
+          <w:ilvl w:val="0"/>
+          <w:numId w:val="2"/>
+        </w:numPr>
+        <w:rPr>
+          <w:rFonts w:ascii="Arial" w:hAnsi="Arial" w:cs="Arial"/>
+          <w:sz w:val="24"/>
+          <w:lang w:val="es-ES"/>
+        </w:rPr>
+      </w:pPr>
+      <w:r>
+        <w:rPr>
+          <w:rFonts w:ascii="Arial" w:hAnsi="Arial" w:cs="Arial"/>
+          <w:sz w:val="24"/>
+          <w:lang w:val="es-ES"/>
+        </w:rPr>
+        <w:t>ESPÓSITO, Daniel:</w:t>
+      </w:r>
+    </w:p>
+    <w:p>
+      <w:pPr>
+        <w:pStyle w:val="Prrafodelista"/>
+        <w:numPr>
+          <w:ilvl w:val="1"/>
+          <w:numId w:val="2"/>
+        </w:numPr>
+        <w:rPr>
+          <w:rFonts w:ascii="Arial" w:hAnsi="Arial" w:cs="Arial"/>
+          <w:sz w:val="24"/>
+          <w:lang w:val="es-ES"/>
+        </w:rPr>
+      </w:pPr>
+      <w:r>
+        <w:rPr>
+          <w:rFonts w:ascii="Arial" w:hAnsi="Arial" w:cs="Arial"/>
+          <w:sz w:val="24"/>
+          <w:lang w:val="es-ES"/>
+        </w:rPr>
+        <w:t>Elaboración de puente H para controlar motores</w:t>
+      </w:r>
+    </w:p>
+    <w:p>
+      <w:pPr>
+        <w:pStyle w:val="Prrafodelista"/>
+        <w:ind w:left="1222"/>
+        <w:rPr>
+          <w:rFonts w:ascii="Arial" w:hAnsi="Arial" w:cs="Arial"/>
+          <w:sz w:val="24"/>
+          <w:lang w:val="es-ES"/>
+        </w:rPr>
+      </w:pPr>
+    </w:p>
+    <w:p>
+      <w:pPr>
+        <w:pStyle w:val="Prrafodelista"/>
+        <w:numPr>
+          <w:ilvl w:val="0"/>
+          <w:numId w:val="2"/>
+        </w:numPr>
+        <w:rPr>
+          <w:rFonts w:ascii="Arial" w:hAnsi="Arial" w:cs="Arial"/>
+          <w:sz w:val="24"/>
+          <w:lang w:val="es-ES"/>
+        </w:rPr>
+      </w:pPr>
+      <w:r>
+        <w:rPr>
+          <w:rFonts w:ascii="Arial" w:hAnsi="Arial" w:cs="Arial"/>
+          <w:sz w:val="24"/>
+          <w:lang w:val="es-ES"/>
+        </w:rPr>
+        <w:t>CARRO, Jorge:</w:t>
+      </w:r>
+    </w:p>
+    <w:p>
+      <w:pPr>
+        <w:pStyle w:val="Prrafodelista"/>
+        <w:numPr>
+          <w:ilvl w:val="1"/>
+          <w:numId w:val="2"/>
+        </w:numPr>
+        <w:rPr>
+          <w:rFonts w:ascii="Arial" w:hAnsi="Arial" w:cs="Arial"/>
+          <w:sz w:val="24"/>
+          <w:lang w:val="es-ES"/>
+        </w:rPr>
+      </w:pPr>
+      <w:r>
+        <w:rPr>
+          <w:rFonts w:ascii="Arial" w:hAnsi="Arial" w:cs="Arial"/>
+          <w:sz w:val="24"/>
+          <w:lang w:val="es-ES"/>
+        </w:rPr>
+        <w:t>Guía para corregir errores en placas electrónicas</w:t>
+      </w:r>
+    </w:p>
+    <w:p>
+      <w:pPr>
+        <w:rPr>
+          <w:rFonts w:ascii="Arial" w:hAnsi="Arial" w:cs="Arial"/>
+          <w:sz w:val="24"/>
+        </w:rPr>
+      </w:pPr>
+    </w:p>
+    <w:p>
+      <w:pPr>
+        <w:rPr>
+          <w:rFonts w:ascii="Arial" w:hAnsi="Arial" w:cs="Arial"/>
+          <w:sz w:val="24"/>
+        </w:rPr>
+      </w:pPr>
+    </w:p>
+    <w:p>
+      <w:pPr>
+        <w:rPr>
+          <w:rFonts w:ascii="Arial" w:hAnsi="Arial" w:cs="Arial"/>
+          <w:sz w:val="24"/>
+        </w:rPr>
+      </w:pPr>
+    </w:p>
+    <w:p>
+      <w:pPr>
+        <w:rPr>
+          <w:rFonts w:ascii="Arial" w:hAnsi="Arial" w:cs="Arial"/>
+          <w:sz w:val="24"/>
+        </w:rPr>
+      </w:pPr>
+    </w:p>
+    <w:p>
+      <w:pPr>
+        <w:rPr>
+          <w:rFonts w:ascii="Arial" w:hAnsi="Arial" w:cs="Arial"/>
+          <w:sz w:val="24"/>
+        </w:rPr>
+      </w:pPr>
+    </w:p>
+    <w:p>
+      <w:pPr>
+        <w:rPr>
+          <w:rFonts w:ascii="Arial" w:hAnsi="Arial" w:cs="Arial"/>
+          <w:sz w:val="24"/>
+        </w:rPr>
+      </w:pPr>
+    </w:p>
+    <w:p>
+      <w:pPr>
+        <w:rPr>
+          <w:rFonts w:ascii="Arial" w:hAnsi="Arial" w:cs="Arial"/>
+          <w:sz w:val="24"/>
+        </w:rPr>
+      </w:pPr>
+    </w:p>
+    <w:p>
+      <w:pPr>
+        <w:rPr>
+          <w:rFonts w:ascii="Arial" w:hAnsi="Arial" w:cs="Arial"/>
+          <w:sz w:val="24"/>
+        </w:rPr>
+      </w:pPr>
+    </w:p>
+    <w:p>
+      <w:pPr>
+        <w:rPr>
+          <w:rFonts w:ascii="Arial" w:hAnsi="Arial" w:cs="Arial"/>
+          <w:sz w:val="24"/>
+        </w:rPr>
+      </w:pPr>
+    </w:p>
+    <w:p>
+      <w:pPr>
+        <w:rPr>
+          <w:rFonts w:ascii="Arial" w:hAnsi="Arial" w:cs="Arial"/>
+          <w:sz w:val="24"/>
+        </w:rPr>
+      </w:pPr>
+    </w:p>
+    <w:p>
+      <w:pPr>
+        <w:rPr>
+          <w:rFonts w:ascii="Arial" w:hAnsi="Arial" w:cs="Arial"/>
+          <w:sz w:val="24"/>
+        </w:rPr>
+      </w:pPr>
+    </w:p>
+    <w:p>
+      <w:pPr>
+        <w:rPr>
+          <w:rFonts w:ascii="Arial" w:hAnsi="Arial" w:cs="Arial"/>
+          <w:sz w:val="24"/>
+        </w:rPr>
+      </w:pPr>
+    </w:p>
+    <w:p>
+      <w:pPr>
+        <w:rPr>
+          <w:rFonts w:ascii="Arial" w:hAnsi="Arial" w:cs="Arial"/>
+          <w:sz w:val="24"/>
+        </w:rPr>
+      </w:pPr>
+    </w:p>
+    <w:p>
+      <w:pPr>
+        <w:rPr>
+          <w:rFonts w:ascii="Arial" w:hAnsi="Arial" w:cs="Arial"/>
+          <w:sz w:val="24"/>
+        </w:rPr>
+      </w:pPr>
+    </w:p>
+    <w:p>
+      <w:pPr>
+        <w:rPr>
+          <w:rFonts w:ascii="Arial" w:hAnsi="Arial" w:cs="Arial"/>
+          <w:sz w:val="24"/>
+        </w:rPr>
+      </w:pPr>
+    </w:p>
+    <w:p>
+      <w:pPr>
+        <w:rPr>
+          <w:rFonts w:ascii="Arial" w:hAnsi="Arial" w:cs="Arial"/>
+          <w:sz w:val="24"/>
+        </w:rPr>
+      </w:pPr>
+    </w:p>
+    <w:p>
+      <w:pPr>
+        <w:rPr>
+          <w:rFonts w:ascii="Arial" w:hAnsi="Arial" w:cs="Arial"/>
+          <w:sz w:val="24"/>
+        </w:rPr>
+      </w:pPr>
+    </w:p>
+    <w:p>
+      <w:pPr>
+        <w:rPr>
+          <w:rFonts w:ascii="Arial" w:hAnsi="Arial" w:cs="Arial"/>
+          <w:sz w:val="24"/>
+        </w:rPr>
+      </w:pPr>
+    </w:p>
+    <w:p>
+      <w:pPr>
+        <w:rPr>
+          <w:rFonts w:ascii="Arial" w:hAnsi="Arial" w:cs="Arial"/>
+          <w:sz w:val="24"/>
+        </w:rPr>
+      </w:pPr>
+    </w:p>
+    <w:p>
+      <w:pPr>
+        <w:rPr>
+          <w:rFonts w:ascii="Arial" w:hAnsi="Arial" w:cs="Arial"/>
+          <w:sz w:val="24"/>
+        </w:rPr>
+      </w:pPr>
+    </w:p>
+    <w:p>
+      <w:pPr>
+        <w:rPr>
+          <w:rFonts w:ascii="Arial" w:hAnsi="Arial" w:cs="Arial"/>
+          <w:sz w:val="24"/>
+        </w:rPr>
+      </w:pPr>
+    </w:p>
+    <w:p>
+      <w:pPr>
+        <w:rPr>
+          <w:rFonts w:ascii="Arial" w:hAnsi="Arial" w:cs="Arial"/>
+          <w:sz w:val="24"/>
+        </w:rPr>
+      </w:pPr>
+    </w:p>
+    <w:p>
+      <w:pPr>
+        <w:rPr>
+          <w:rFonts w:ascii="Arial" w:hAnsi="Arial" w:cs="Arial"/>
+          <w:sz w:val="24"/>
+        </w:rPr>
+      </w:pPr>
+    </w:p>
+    <w:p>
+      <w:pPr>
+        <w:rPr>
+          <w:rFonts w:ascii="Arial" w:hAnsi="Arial" w:cs="Arial"/>
+          <w:sz w:val="24"/>
+        </w:rPr>
+      </w:pPr>
+    </w:p>
+    <w:p>
+      <w:pPr>
+        <w:rPr>
+          <w:rFonts w:ascii="Arial" w:hAnsi="Arial" w:cs="Arial"/>
+          <w:sz w:val="24"/>
+        </w:rPr>
+      </w:pPr>
+    </w:p>
+    <w:p>
+      <w:pPr>
+        <w:rPr>
+          <w:rFonts w:ascii="Arial" w:hAnsi="Arial" w:cs="Arial"/>
+          <w:sz w:val="24"/>
+        </w:rPr>
+      </w:pPr>
+    </w:p>
+    <w:p>
+      <w:pPr>
+        <w:rPr>
+          <w:rFonts w:ascii="Arial" w:hAnsi="Arial" w:cs="Arial"/>
+          <w:sz w:val="24"/>
+        </w:rPr>
+      </w:pPr>
+    </w:p>
+    <w:p>
+      <w:pPr>
+        <w:rPr>
+          <w:rFonts w:ascii="Arial" w:hAnsi="Arial" w:cs="Arial"/>
+          <w:sz w:val="24"/>
+        </w:rPr>
+      </w:pPr>
+    </w:p>
+    <w:p>
+      <w:pPr>
+        <w:rPr>
+          <w:rFonts w:ascii="Arial" w:hAnsi="Arial" w:cs="Arial"/>
+          <w:sz w:val="24"/>
+        </w:rPr>
+      </w:pPr>
+    </w:p>
+    <w:p>
+      <w:pPr>
+        <w:rPr>
+          <w:rFonts w:ascii="Arial" w:hAnsi="Arial" w:cs="Arial"/>
+          <w:sz w:val="24"/>
+        </w:rPr>
+      </w:pPr>
+    </w:p>
+    <w:p>
+      <w:pPr>
+        <w:rPr>
+          <w:rFonts w:ascii="Arial" w:hAnsi="Arial" w:cs="Arial"/>
+          <w:sz w:val="24"/>
+        </w:rPr>
+      </w:pPr>
+    </w:p>
+    <w:p>
+      <w:pPr>
+        <w:rPr>
+          <w:rFonts w:ascii="Arial" w:hAnsi="Arial" w:cs="Arial"/>
+          <w:sz w:val="24"/>
+        </w:rPr>
+      </w:pPr>
+    </w:p>
+    <w:p>
+      <w:pPr>
+        <w:rPr>
+          <w:rFonts w:ascii="Arial" w:hAnsi="Arial" w:cs="Arial"/>
+          <w:sz w:val="24"/>
+        </w:rPr>
+      </w:pPr>
+    </w:p>
+    <w:p>
+      <w:pPr>
+        <w:rPr>
+          <w:rFonts w:ascii="Arial" w:hAnsi="Arial" w:cs="Arial"/>
+          <w:sz w:val="24"/>
+        </w:rPr>
+      </w:pPr>
+    </w:p>
+    <w:p>
+      <w:pPr>
+        <w:rPr>
+          <w:rFonts w:ascii="Arial" w:hAnsi="Arial" w:cs="Arial"/>
+          <w:sz w:val="24"/>
+        </w:rPr>
+      </w:pPr>
+    </w:p>
+    <w:p>
+      <w:pPr>
+        <w:rPr>
+          <w:rFonts w:ascii="Arial" w:hAnsi="Arial" w:cs="Arial"/>
+          <w:sz w:val="24"/>
+        </w:rPr>
+      </w:pPr>
+    </w:p>
+    <w:p>
+      <w:pPr>
         <w:rPr>
           <w:rFonts w:ascii="Arial" w:hAnsi="Arial" w:cs="Arial"/>
           <w:sz w:val="24"/>
@@ -1262,9 +1797,18 @@
       <w:r>
         <w:rPr>
           <w:rFonts w:ascii="Arial" w:hAnsi="Arial" w:cs="Arial"/>
-          <w:sz w:val="24"/>
-        </w:rPr>
-        <w:t>Objetivo del Proyecto ……………………………………………………………….</w:t>
+          <w:i/>
+          <w:iCs/>
+          <w:sz w:val="24"/>
+        </w:rPr>
+        <w:t>Objetivo del Proyecto</w:t>
+      </w:r>
+      <w:r>
+        <w:rPr>
+          <w:rFonts w:ascii="Arial" w:hAnsi="Arial" w:cs="Arial"/>
+          <w:sz w:val="24"/>
+        </w:rPr>
+        <w:t xml:space="preserve"> ……………………………………………………………….</w:t>
       </w:r>
       <w:r>
         <w:rPr>
@@ -1272,7 +1816,13 @@
           <w:sz w:val="24"/>
         </w:rPr>
         <w:tab/>
-        <w:t>6</w:t>
+      </w:r>
+      <w:r>
+        <w:rPr>
+          <w:rFonts w:ascii="Arial" w:hAnsi="Arial" w:cs="Arial"/>
+          <w:sz w:val="24"/>
+        </w:rPr>
+        <w:t>7</w:t>
       </w:r>
     </w:p>
     <w:p>
@@ -1291,9 +1841,18 @@
       <w:r>
         <w:rPr>
           <w:rFonts w:ascii="Arial" w:hAnsi="Arial" w:cs="Arial"/>
-          <w:sz w:val="24"/>
-        </w:rPr>
-        <w:t>Descripción General …..</w:t>
+          <w:i/>
+          <w:iCs/>
+          <w:sz w:val="24"/>
+        </w:rPr>
+        <w:t>Descripción General</w:t>
+      </w:r>
+      <w:r>
+        <w:rPr>
+          <w:rFonts w:ascii="Arial" w:hAnsi="Arial" w:cs="Arial"/>
+          <w:sz w:val="24"/>
+        </w:rPr>
+        <w:t xml:space="preserve"> …..</w:t>
       </w:r>
       <w:r>
         <w:rPr>
@@ -1329,7 +1888,13 @@
           <w:sz w:val="24"/>
         </w:rPr>
         <w:tab/>
-        <w:t>6</w:t>
+      </w:r>
+      <w:r>
+        <w:rPr>
+          <w:rFonts w:ascii="Arial" w:hAnsi="Arial" w:cs="Arial"/>
+          <w:sz w:val="24"/>
+        </w:rPr>
+        <w:t>8</w:t>
       </w:r>
     </w:p>
     <w:p>
@@ -1351,10 +1916,20 @@
       <w:r>
         <w:rPr>
           <w:rFonts w:ascii="Arial" w:hAnsi="Arial" w:cs="Arial"/>
-          <w:sz w:val="24"/>
-          <w:lang w:val="es-ES"/>
-        </w:rPr>
-        <w:t>Diagrama en Bloques ………………………………………………………………</w:t>
+          <w:i/>
+          <w:iCs/>
+          <w:sz w:val="24"/>
+          <w:lang w:val="es-ES"/>
+        </w:rPr>
+        <w:t>Diagrama en Bloques</w:t>
+      </w:r>
+      <w:r>
+        <w:rPr>
+          <w:rFonts w:ascii="Arial" w:hAnsi="Arial" w:cs="Arial"/>
+          <w:sz w:val="24"/>
+          <w:lang w:val="es-ES"/>
+        </w:rPr>
+        <w:t xml:space="preserve"> ………………………………………………………………</w:t>
       </w:r>
       <w:r>
         <w:rPr>
@@ -1371,7 +1946,14 @@
           <w:lang w:val="es-ES"/>
         </w:rPr>
         <w:tab/>
-        <w:t>7</w:t>
+      </w:r>
+      <w:r>
+        <w:rPr>
+          <w:rFonts w:ascii="Arial" w:hAnsi="Arial" w:cs="Arial"/>
+          <w:sz w:val="24"/>
+          <w:lang w:val="es-ES"/>
+        </w:rPr>
+        <w:t>8</w:t>
       </w:r>
     </w:p>
     <w:p>
@@ -1393,10 +1975,20 @@
       <w:r>
         <w:rPr>
           <w:rFonts w:ascii="Arial" w:hAnsi="Arial" w:cs="Arial"/>
-          <w:sz w:val="24"/>
-          <w:lang w:val="es-ES"/>
-        </w:rPr>
-        <w:t>Funcionamiento ……………………………………………………………………..</w:t>
+          <w:i/>
+          <w:iCs/>
+          <w:sz w:val="24"/>
+          <w:lang w:val="es-ES"/>
+        </w:rPr>
+        <w:t>Funcionamiento</w:t>
+      </w:r>
+      <w:r>
+        <w:rPr>
+          <w:rFonts w:ascii="Arial" w:hAnsi="Arial" w:cs="Arial"/>
+          <w:sz w:val="24"/>
+          <w:lang w:val="es-ES"/>
+        </w:rPr>
+        <w:t xml:space="preserve"> ……………………………………………………………………..</w:t>
       </w:r>
       <w:r>
         <w:rPr>
@@ -1413,6 +2005,13 @@
           <w:lang w:val="es-ES"/>
         </w:rPr>
         <w:tab/>
+      </w:r>
+      <w:r>
+        <w:rPr>
+          <w:rFonts w:ascii="Arial" w:hAnsi="Arial" w:cs="Arial"/>
+          <w:sz w:val="24"/>
+          <w:lang w:val="es-ES"/>
+        </w:rPr>
         <w:t>8</w:t>
       </w:r>
     </w:p>
@@ -1454,8 +2053,1583 @@
           <w:sz w:val="24"/>
           <w:lang w:val="es-ES"/>
         </w:rPr>
-        <w:t>Componentes</w:t>
-      </w:r>
+        <w:t>Electrónica</w:t>
+      </w:r>
+    </w:p>
+    <w:p>
+      <w:pPr>
+        <w:pStyle w:val="Prrafodelista"/>
+        <w:numPr>
+          <w:ilvl w:val="1"/>
+          <w:numId w:val="5"/>
+        </w:numPr>
+        <w:tabs>
+          <w:tab w:val="left" w:pos="9214"/>
+        </w:tabs>
+        <w:rPr>
+          <w:rFonts w:ascii="Arial" w:hAnsi="Arial" w:cs="Arial"/>
+          <w:sz w:val="24"/>
+          <w:lang w:val="es-ES"/>
+        </w:rPr>
+      </w:pPr>
+      <w:r>
+        <w:rPr>
+          <w:rFonts w:ascii="Arial" w:hAnsi="Arial" w:cs="Arial"/>
+          <w:i/>
+          <w:iCs/>
+          <w:sz w:val="24"/>
+          <w:lang w:val="es-ES"/>
+        </w:rPr>
+        <w:t>Batería</w:t>
+      </w:r>
+      <w:r>
+        <w:rPr>
+          <w:rFonts w:ascii="Arial" w:hAnsi="Arial" w:cs="Arial"/>
+          <w:sz w:val="24"/>
+          <w:lang w:val="es-ES"/>
+        </w:rPr>
+        <w:t xml:space="preserve"> ………………………………………………………………………………..</w:t>
+      </w:r>
+      <w:r>
+        <w:rPr>
+          <w:rFonts w:ascii="Arial" w:hAnsi="Arial" w:cs="Arial"/>
+          <w:sz w:val="24"/>
+          <w:lang w:val="es-ES"/>
+        </w:rPr>
+        <w:tab/>
+      </w:r>
+      <w:r>
+        <w:rPr>
+          <w:rFonts w:ascii="Arial" w:hAnsi="Arial" w:cs="Arial"/>
+          <w:sz w:val="24"/>
+          <w:lang w:val="es-ES"/>
+        </w:rPr>
+        <w:t>9</w:t>
+      </w:r>
+    </w:p>
+    <w:p>
+      <w:pPr>
+        <w:pStyle w:val="Prrafodelista"/>
+        <w:numPr>
+          <w:ilvl w:val="1"/>
+          <w:numId w:val="5"/>
+        </w:numPr>
+        <w:tabs>
+          <w:tab w:val="left" w:pos="9214"/>
+        </w:tabs>
+        <w:rPr>
+          <w:rFonts w:ascii="Arial" w:hAnsi="Arial" w:cs="Arial"/>
+          <w:sz w:val="24"/>
+          <w:lang w:val="es-ES"/>
+        </w:rPr>
+      </w:pPr>
+      <w:r>
+        <w:rPr>
+          <w:rFonts w:ascii="Arial" w:hAnsi="Arial" w:cs="Arial"/>
+          <w:i/>
+          <w:iCs/>
+          <w:sz w:val="24"/>
+          <w:lang w:val="es-ES"/>
+        </w:rPr>
+        <w:t>Panel Solar</w:t>
+      </w:r>
+      <w:r>
+        <w:rPr>
+          <w:rFonts w:ascii="Arial" w:hAnsi="Arial" w:cs="Arial"/>
+          <w:sz w:val="24"/>
+          <w:lang w:val="es-ES"/>
+        </w:rPr>
+        <w:t xml:space="preserve"> …………………………………………………………………………..</w:t>
+      </w:r>
+    </w:p>
+    <w:p>
+      <w:pPr>
+        <w:pStyle w:val="Prrafodelista"/>
+        <w:numPr>
+          <w:ilvl w:val="1"/>
+          <w:numId w:val="5"/>
+        </w:numPr>
+        <w:tabs>
+          <w:tab w:val="left" w:pos="9214"/>
+        </w:tabs>
+        <w:rPr>
+          <w:rFonts w:ascii="Arial" w:hAnsi="Arial" w:cs="Arial"/>
+          <w:sz w:val="24"/>
+          <w:lang w:val="es-ES"/>
+        </w:rPr>
+      </w:pPr>
+      <w:r>
+        <w:rPr>
+          <w:rFonts w:ascii="Arial" w:hAnsi="Arial" w:cs="Arial"/>
+          <w:i/>
+          <w:iCs/>
+          <w:sz w:val="24"/>
+          <w:lang w:val="es-ES"/>
+        </w:rPr>
+        <w:t>Motores de propulsión y cinta transportadora</w:t>
+      </w:r>
+      <w:r>
+        <w:rPr>
+          <w:rFonts w:ascii="Arial" w:hAnsi="Arial" w:cs="Arial"/>
+          <w:sz w:val="24"/>
+          <w:lang w:val="es-ES"/>
+        </w:rPr>
+        <w:t xml:space="preserve"> ……………………………………</w:t>
+      </w:r>
+    </w:p>
+    <w:p>
+      <w:pPr>
+        <w:pStyle w:val="Prrafodelista"/>
+        <w:numPr>
+          <w:ilvl w:val="1"/>
+          <w:numId w:val="5"/>
+        </w:numPr>
+        <w:tabs>
+          <w:tab w:val="left" w:pos="9214"/>
+        </w:tabs>
+        <w:rPr>
+          <w:rFonts w:ascii="Arial" w:hAnsi="Arial" w:cs="Arial"/>
+          <w:sz w:val="24"/>
+          <w:lang w:val="es-ES"/>
+        </w:rPr>
+      </w:pPr>
+      <w:r>
+        <w:rPr>
+          <w:rFonts w:ascii="Arial" w:hAnsi="Arial" w:cs="Arial"/>
+          <w:i/>
+          <w:iCs/>
+          <w:sz w:val="24"/>
+          <w:lang w:val="es-ES"/>
+        </w:rPr>
+        <w:t xml:space="preserve">Motor de dirección </w:t>
+      </w:r>
+      <w:r>
+        <w:rPr>
+          <w:rFonts w:ascii="Arial" w:hAnsi="Arial" w:cs="Arial"/>
+          <w:sz w:val="24"/>
+          <w:lang w:val="es-ES"/>
+        </w:rPr>
+        <w:t>…………………………………………………………………..</w:t>
+      </w:r>
+    </w:p>
+    <w:p>
+      <w:pPr>
+        <w:pStyle w:val="Prrafodelista"/>
+        <w:numPr>
+          <w:ilvl w:val="1"/>
+          <w:numId w:val="5"/>
+        </w:numPr>
+        <w:tabs>
+          <w:tab w:val="left" w:pos="9214"/>
+        </w:tabs>
+        <w:rPr>
+          <w:rFonts w:ascii="Arial" w:hAnsi="Arial" w:cs="Arial"/>
+          <w:sz w:val="24"/>
+          <w:lang w:val="es-ES"/>
+        </w:rPr>
+      </w:pPr>
+      <w:r>
+        <w:rPr>
+          <w:rFonts w:ascii="Arial" w:hAnsi="Arial" w:cs="Arial"/>
+          <w:i/>
+          <w:iCs/>
+          <w:sz w:val="24"/>
+          <w:lang w:val="es-ES"/>
+        </w:rPr>
+        <w:t>Raspberry</w:t>
+      </w:r>
+      <w:r>
+        <w:rPr>
+          <w:rFonts w:ascii="Arial" w:hAnsi="Arial" w:cs="Arial"/>
+          <w:sz w:val="24"/>
+          <w:lang w:val="es-ES"/>
+        </w:rPr>
+        <w:t xml:space="preserve"> ……………………………………………………………………………</w:t>
+      </w:r>
+    </w:p>
+    <w:p>
+      <w:pPr>
+        <w:pStyle w:val="Prrafodelista"/>
+        <w:numPr>
+          <w:ilvl w:val="1"/>
+          <w:numId w:val="5"/>
+        </w:numPr>
+        <w:tabs>
+          <w:tab w:val="left" w:pos="9214"/>
+        </w:tabs>
+        <w:rPr>
+          <w:rFonts w:ascii="Arial" w:hAnsi="Arial" w:cs="Arial"/>
+          <w:sz w:val="24"/>
+          <w:lang w:val="es-ES"/>
+        </w:rPr>
+      </w:pPr>
+      <w:r>
+        <w:rPr>
+          <w:rFonts w:ascii="Arial" w:hAnsi="Arial" w:cs="Arial"/>
+          <w:i/>
+          <w:iCs/>
+          <w:sz w:val="24"/>
+          <w:lang w:val="es-ES"/>
+        </w:rPr>
+        <w:t>Arduino</w:t>
+      </w:r>
+      <w:r>
+        <w:rPr>
+          <w:rFonts w:ascii="Arial" w:hAnsi="Arial" w:cs="Arial"/>
+          <w:sz w:val="24"/>
+          <w:lang w:val="es-ES"/>
+        </w:rPr>
+        <w:t xml:space="preserve"> ……………………………………………………………………………….</w:t>
+      </w:r>
+    </w:p>
+    <w:p>
+      <w:pPr>
+        <w:pStyle w:val="Prrafodelista"/>
+        <w:numPr>
+          <w:ilvl w:val="1"/>
+          <w:numId w:val="5"/>
+        </w:numPr>
+        <w:tabs>
+          <w:tab w:val="left" w:pos="9214"/>
+        </w:tabs>
+        <w:rPr>
+          <w:rFonts w:ascii="Arial" w:hAnsi="Arial" w:cs="Arial"/>
+          <w:sz w:val="24"/>
+          <w:lang w:val="es-ES"/>
+        </w:rPr>
+      </w:pPr>
+      <w:r>
+        <w:rPr>
+          <w:rFonts w:ascii="Arial" w:hAnsi="Arial" w:cs="Arial"/>
+          <w:i/>
+          <w:iCs/>
+          <w:sz w:val="24"/>
+          <w:lang w:val="es-ES"/>
+        </w:rPr>
+        <w:t xml:space="preserve">GPS Neo-6m </w:t>
+      </w:r>
+      <w:r>
+        <w:rPr>
+          <w:rFonts w:ascii="Arial" w:hAnsi="Arial" w:cs="Arial"/>
+          <w:sz w:val="24"/>
+          <w:lang w:val="es-ES"/>
+        </w:rPr>
+        <w:t>………………………………………………………………………...</w:t>
+      </w:r>
+    </w:p>
+    <w:p>
+      <w:pPr>
+        <w:pStyle w:val="Prrafodelista"/>
+        <w:numPr>
+          <w:ilvl w:val="1"/>
+          <w:numId w:val="5"/>
+        </w:numPr>
+        <w:tabs>
+          <w:tab w:val="left" w:pos="9214"/>
+        </w:tabs>
+        <w:rPr>
+          <w:rFonts w:ascii="Arial" w:hAnsi="Arial" w:cs="Arial"/>
+          <w:sz w:val="24"/>
+          <w:lang w:val="es-ES"/>
+        </w:rPr>
+      </w:pPr>
+      <w:r>
+        <w:rPr>
+          <w:rFonts w:ascii="Arial" w:hAnsi="Arial" w:cs="Arial"/>
+          <w:i/>
+          <w:iCs/>
+          <w:sz w:val="24"/>
+          <w:lang w:val="es-ES"/>
+        </w:rPr>
+        <w:t>NRF24I01</w:t>
+      </w:r>
+      <w:r>
+        <w:rPr>
+          <w:rFonts w:ascii="Arial" w:hAnsi="Arial" w:cs="Arial"/>
+          <w:sz w:val="24"/>
+          <w:lang w:val="es-ES"/>
+        </w:rPr>
+        <w:t xml:space="preserve"> …………………………………………………………………………….</w:t>
+      </w:r>
+    </w:p>
+    <w:p>
+      <w:pPr>
+        <w:pStyle w:val="Prrafodelista"/>
+        <w:numPr>
+          <w:ilvl w:val="1"/>
+          <w:numId w:val="5"/>
+        </w:numPr>
+        <w:tabs>
+          <w:tab w:val="left" w:pos="9214"/>
+        </w:tabs>
+        <w:rPr>
+          <w:rFonts w:ascii="Arial" w:hAnsi="Arial" w:cs="Arial"/>
+          <w:sz w:val="24"/>
+          <w:lang w:val="es-ES"/>
+        </w:rPr>
+      </w:pPr>
+      <w:r>
+        <w:rPr>
+          <w:rFonts w:ascii="Arial" w:hAnsi="Arial" w:cs="Arial"/>
+          <w:i/>
+          <w:iCs/>
+          <w:sz w:val="24"/>
+          <w:lang w:val="es-ES"/>
+        </w:rPr>
+        <w:t>HC-SR05</w:t>
+      </w:r>
+      <w:r>
+        <w:rPr>
+          <w:rFonts w:ascii="Arial" w:hAnsi="Arial" w:cs="Arial"/>
+          <w:sz w:val="24"/>
+          <w:lang w:val="es-ES"/>
+        </w:rPr>
+        <w:t xml:space="preserve"> ……………………………………………………………………………</w:t>
+      </w:r>
+      <w:r>
+        <w:rPr>
+          <w:rFonts w:ascii="Arial" w:hAnsi="Arial" w:cs="Arial"/>
+          <w:sz w:val="24"/>
+          <w:lang w:val="es-ES"/>
+        </w:rPr>
+        <w:t>..</w:t>
+      </w:r>
+    </w:p>
+    <w:p>
+      <w:pPr>
+        <w:pStyle w:val="Prrafodelista"/>
+        <w:numPr>
+          <w:ilvl w:val="1"/>
+          <w:numId w:val="5"/>
+        </w:numPr>
+        <w:tabs>
+          <w:tab w:val="left" w:pos="993"/>
+        </w:tabs>
+        <w:rPr>
+          <w:rFonts w:ascii="Arial" w:hAnsi="Arial" w:cs="Arial"/>
+          <w:sz w:val="24"/>
+          <w:lang w:val="es-ES"/>
+        </w:rPr>
+      </w:pPr>
+      <w:r>
+        <w:rPr>
+          <w:rFonts w:ascii="Arial" w:hAnsi="Arial" w:cs="Arial"/>
+          <w:i/>
+          <w:iCs/>
+          <w:sz w:val="24"/>
+          <w:lang w:val="es-ES"/>
+        </w:rPr>
+        <w:t>Circuito de Control de Marcha</w:t>
+      </w:r>
+      <w:r>
+        <w:rPr>
+          <w:rFonts w:ascii="Arial" w:hAnsi="Arial" w:cs="Arial"/>
+          <w:sz w:val="24"/>
+          <w:lang w:val="es-ES"/>
+        </w:rPr>
+        <w:t xml:space="preserve"> …………………………………………………</w:t>
+      </w:r>
+      <w:r>
+        <w:rPr>
+          <w:rFonts w:ascii="Arial" w:hAnsi="Arial" w:cs="Arial"/>
+          <w:sz w:val="24"/>
+          <w:lang w:val="es-ES"/>
+        </w:rPr>
+        <w:t>...</w:t>
+      </w:r>
+    </w:p>
+    <w:p>
+      <w:pPr>
+        <w:pStyle w:val="Prrafodelista"/>
+        <w:numPr>
+          <w:ilvl w:val="2"/>
+          <w:numId w:val="5"/>
+        </w:numPr>
+        <w:tabs>
+          <w:tab w:val="left" w:pos="1560"/>
+        </w:tabs>
+        <w:rPr>
+          <w:rFonts w:ascii="Arial" w:hAnsi="Arial" w:cs="Arial"/>
+          <w:sz w:val="24"/>
+          <w:lang w:val="es-ES"/>
+        </w:rPr>
+      </w:pPr>
+      <w:r>
+        <w:rPr>
+          <w:rFonts w:ascii="Arial" w:hAnsi="Arial" w:cs="Arial"/>
+          <w:sz w:val="24"/>
+          <w:lang w:val="es-ES"/>
+        </w:rPr>
+        <w:t>4N25</w:t>
+      </w:r>
+      <w:r>
+        <w:rPr>
+          <w:rFonts w:ascii="Arial" w:hAnsi="Arial" w:cs="Arial"/>
+          <w:sz w:val="24"/>
+          <w:lang w:val="es-ES"/>
+        </w:rPr>
+        <w:t xml:space="preserve"> …………………………………………………………………………</w:t>
+      </w:r>
+      <w:r>
+        <w:rPr>
+          <w:rFonts w:ascii="Arial" w:hAnsi="Arial" w:cs="Arial"/>
+          <w:sz w:val="24"/>
+          <w:lang w:val="es-ES"/>
+        </w:rPr>
+        <w:t>.</w:t>
+      </w:r>
+    </w:p>
+    <w:p>
+      <w:pPr>
+        <w:pStyle w:val="Prrafodelista"/>
+        <w:numPr>
+          <w:ilvl w:val="2"/>
+          <w:numId w:val="5"/>
+        </w:numPr>
+        <w:tabs>
+          <w:tab w:val="left" w:pos="1560"/>
+        </w:tabs>
+        <w:rPr>
+          <w:rFonts w:ascii="Arial" w:hAnsi="Arial" w:cs="Arial"/>
+          <w:sz w:val="24"/>
+          <w:lang w:val="es-ES"/>
+        </w:rPr>
+      </w:pPr>
+      <w:r>
+        <w:rPr>
+          <w:rFonts w:ascii="Arial" w:hAnsi="Arial" w:cs="Arial"/>
+          <w:sz w:val="24"/>
+          <w:lang w:val="es-ES"/>
+        </w:rPr>
+        <w:t>IRF640N</w:t>
+      </w:r>
+      <w:r>
+        <w:rPr>
+          <w:rFonts w:ascii="Arial" w:hAnsi="Arial" w:cs="Arial"/>
+          <w:sz w:val="24"/>
+          <w:lang w:val="es-ES"/>
+        </w:rPr>
+        <w:t xml:space="preserve"> ……………………………………………………………………</w:t>
+      </w:r>
+      <w:r>
+        <w:rPr>
+          <w:rFonts w:ascii="Arial" w:hAnsi="Arial" w:cs="Arial"/>
+          <w:sz w:val="24"/>
+          <w:lang w:val="es-ES"/>
+        </w:rPr>
+        <w:t>...</w:t>
+      </w:r>
+    </w:p>
+    <w:p>
+      <w:pPr>
+        <w:pStyle w:val="Prrafodelista"/>
+        <w:numPr>
+          <w:ilvl w:val="2"/>
+          <w:numId w:val="5"/>
+        </w:numPr>
+        <w:tabs>
+          <w:tab w:val="left" w:pos="1560"/>
+        </w:tabs>
+        <w:rPr>
+          <w:rFonts w:ascii="Arial" w:hAnsi="Arial" w:cs="Arial"/>
+          <w:sz w:val="24"/>
+          <w:lang w:val="es-ES"/>
+        </w:rPr>
+      </w:pPr>
+      <w:r>
+        <w:rPr>
+          <w:rFonts w:ascii="Arial" w:hAnsi="Arial" w:cs="Arial"/>
+          <w:sz w:val="24"/>
+          <w:lang w:val="es-ES"/>
+        </w:rPr>
+        <w:t>IRF9530</w:t>
+      </w:r>
+      <w:r>
+        <w:rPr>
+          <w:rFonts w:ascii="Arial" w:hAnsi="Arial" w:cs="Arial"/>
+          <w:sz w:val="24"/>
+          <w:lang w:val="es-ES"/>
+        </w:rPr>
+        <w:t xml:space="preserve"> ………………………………………………………………………</w:t>
+      </w:r>
+    </w:p>
+    <w:p>
+      <w:pPr>
+        <w:pStyle w:val="Prrafodelista"/>
+        <w:numPr>
+          <w:ilvl w:val="2"/>
+          <w:numId w:val="5"/>
+        </w:numPr>
+        <w:tabs>
+          <w:tab w:val="left" w:pos="1560"/>
+        </w:tabs>
+        <w:rPr>
+          <w:rFonts w:ascii="Arial" w:hAnsi="Arial" w:cs="Arial"/>
+          <w:sz w:val="24"/>
+          <w:lang w:val="es-ES"/>
+        </w:rPr>
+      </w:pPr>
+      <w:r>
+        <w:rPr>
+          <w:rFonts w:ascii="Arial" w:hAnsi="Arial" w:cs="Arial"/>
+          <w:sz w:val="24"/>
+          <w:lang w:val="es-ES"/>
+        </w:rPr>
+        <w:t>74LS157</w:t>
+      </w:r>
+      <w:r>
+        <w:rPr>
+          <w:rFonts w:ascii="Arial" w:hAnsi="Arial" w:cs="Arial"/>
+          <w:sz w:val="24"/>
+          <w:lang w:val="es-ES"/>
+        </w:rPr>
+        <w:t xml:space="preserve"> ……………………………………………………………………</w:t>
+      </w:r>
+      <w:r>
+        <w:rPr>
+          <w:rFonts w:ascii="Arial" w:hAnsi="Arial" w:cs="Arial"/>
+          <w:sz w:val="24"/>
+          <w:lang w:val="es-ES"/>
+        </w:rPr>
+        <w:t>...</w:t>
+      </w:r>
+    </w:p>
+    <w:p>
+      <w:pPr>
+        <w:pStyle w:val="Prrafodelista"/>
+        <w:numPr>
+          <w:ilvl w:val="2"/>
+          <w:numId w:val="5"/>
+        </w:numPr>
+        <w:tabs>
+          <w:tab w:val="left" w:pos="1560"/>
+        </w:tabs>
+        <w:rPr>
+          <w:rFonts w:ascii="Arial" w:hAnsi="Arial" w:cs="Arial"/>
+          <w:sz w:val="24"/>
+          <w:lang w:val="es-ES"/>
+        </w:rPr>
+      </w:pPr>
+      <w:r>
+        <w:rPr>
+          <w:rFonts w:ascii="Arial" w:hAnsi="Arial" w:cs="Arial"/>
+          <w:sz w:val="24"/>
+          <w:lang w:val="es-ES"/>
+        </w:rPr>
+        <w:t>ULN2003</w:t>
+      </w:r>
+      <w:r>
+        <w:rPr>
+          <w:rFonts w:ascii="Arial" w:hAnsi="Arial" w:cs="Arial"/>
+          <w:sz w:val="24"/>
+          <w:lang w:val="es-ES"/>
+        </w:rPr>
+        <w:t xml:space="preserve"> ……………………………………………………………………</w:t>
+      </w:r>
+      <w:r>
+        <w:rPr>
+          <w:rFonts w:ascii="Arial" w:hAnsi="Arial" w:cs="Arial"/>
+          <w:sz w:val="24"/>
+          <w:lang w:val="es-ES"/>
+        </w:rPr>
+        <w:t>..</w:t>
+      </w:r>
+    </w:p>
+    <w:p>
+      <w:pPr>
+        <w:pStyle w:val="Prrafodelista"/>
+        <w:numPr>
+          <w:ilvl w:val="2"/>
+          <w:numId w:val="5"/>
+        </w:numPr>
+        <w:tabs>
+          <w:tab w:val="left" w:pos="1560"/>
+        </w:tabs>
+        <w:rPr>
+          <w:rFonts w:ascii="Arial" w:hAnsi="Arial" w:cs="Arial"/>
+          <w:sz w:val="24"/>
+          <w:lang w:val="es-ES"/>
+        </w:rPr>
+      </w:pPr>
+      <w:r>
+        <w:rPr>
+          <w:rFonts w:ascii="Arial" w:hAnsi="Arial" w:cs="Arial"/>
+          <w:sz w:val="24"/>
+          <w:lang w:val="es-ES"/>
+        </w:rPr>
+        <w:t>Fusible 10A …………………………………………………………………</w:t>
+      </w:r>
+      <w:r>
+        <w:rPr>
+          <w:rFonts w:ascii="Arial" w:hAnsi="Arial" w:cs="Arial"/>
+          <w:sz w:val="24"/>
+          <w:lang w:val="es-ES"/>
+        </w:rPr>
+        <w:t>..</w:t>
+      </w:r>
+    </w:p>
+    <w:p>
+      <w:pPr>
+        <w:pStyle w:val="Prrafodelista"/>
+        <w:numPr>
+          <w:ilvl w:val="1"/>
+          <w:numId w:val="5"/>
+        </w:numPr>
+        <w:ind w:left="993" w:hanging="633"/>
+        <w:rPr>
+          <w:rFonts w:ascii="Arial" w:hAnsi="Arial" w:cs="Arial"/>
+          <w:sz w:val="24"/>
+          <w:lang w:val="es-ES"/>
+        </w:rPr>
+      </w:pPr>
+      <w:r>
+        <w:rPr>
+          <w:rFonts w:ascii="Arial" w:hAnsi="Arial" w:cs="Arial"/>
+          <w:i/>
+          <w:iCs/>
+          <w:sz w:val="24"/>
+          <w:lang w:val="es-ES"/>
+        </w:rPr>
+        <w:t>Regulador de Carga</w:t>
+      </w:r>
+      <w:r>
+        <w:rPr>
+          <w:rFonts w:ascii="Arial" w:hAnsi="Arial" w:cs="Arial"/>
+          <w:sz w:val="24"/>
+          <w:lang w:val="es-ES"/>
+        </w:rPr>
+        <w:t xml:space="preserve"> ……………………………………………………………</w:t>
+      </w:r>
+      <w:r>
+        <w:rPr>
+          <w:rFonts w:ascii="Arial" w:hAnsi="Arial" w:cs="Arial"/>
+          <w:sz w:val="24"/>
+          <w:lang w:val="es-ES"/>
+        </w:rPr>
+        <w:t>….</w:t>
+      </w:r>
+    </w:p>
+    <w:p>
+      <w:pPr>
+        <w:pStyle w:val="Prrafodelista"/>
+        <w:numPr>
+          <w:ilvl w:val="2"/>
+          <w:numId w:val="5"/>
+        </w:numPr>
+        <w:tabs>
+          <w:tab w:val="left" w:pos="1560"/>
+        </w:tabs>
+        <w:rPr>
+          <w:rFonts w:ascii="Arial" w:hAnsi="Arial" w:cs="Arial"/>
+          <w:sz w:val="24"/>
+          <w:lang w:val="es-ES"/>
+        </w:rPr>
+      </w:pPr>
+      <w:r>
+        <w:rPr>
+          <w:rFonts w:ascii="Arial" w:hAnsi="Arial" w:cs="Arial"/>
+          <w:sz w:val="24"/>
+          <w:lang w:val="es-ES"/>
+        </w:rPr>
+        <w:t>UA741CP …………………………………………………………………….</w:t>
+      </w:r>
+    </w:p>
+    <w:p>
+      <w:pPr>
+        <w:pStyle w:val="Prrafodelista"/>
+        <w:numPr>
+          <w:ilvl w:val="2"/>
+          <w:numId w:val="5"/>
+        </w:numPr>
+        <w:tabs>
+          <w:tab w:val="left" w:pos="1560"/>
+        </w:tabs>
+        <w:rPr>
+          <w:rFonts w:ascii="Arial" w:hAnsi="Arial" w:cs="Arial"/>
+          <w:sz w:val="24"/>
+          <w:lang w:val="es-ES"/>
+        </w:rPr>
+      </w:pPr>
+      <w:r>
+        <w:rPr>
+          <w:rFonts w:ascii="Arial" w:hAnsi="Arial" w:cs="Arial"/>
+          <w:sz w:val="24"/>
+          <w:lang w:val="es-ES"/>
+        </w:rPr>
+        <w:t>LM7805 ……………………………………………………………………….</w:t>
+      </w:r>
+    </w:p>
+    <w:p>
+      <w:pPr>
+        <w:pStyle w:val="Prrafodelista"/>
+        <w:numPr>
+          <w:ilvl w:val="2"/>
+          <w:numId w:val="5"/>
+        </w:numPr>
+        <w:tabs>
+          <w:tab w:val="left" w:pos="1560"/>
+        </w:tabs>
+        <w:rPr>
+          <w:rFonts w:ascii="Arial" w:hAnsi="Arial" w:cs="Arial"/>
+          <w:sz w:val="24"/>
+          <w:lang w:val="es-ES"/>
+        </w:rPr>
+      </w:pPr>
+      <w:r>
+        <w:rPr>
+          <w:rFonts w:ascii="Arial" w:hAnsi="Arial" w:cs="Arial"/>
+          <w:sz w:val="24"/>
+          <w:lang w:val="es-ES"/>
+        </w:rPr>
+        <w:t>IRF9530 ………………………………………………………………………</w:t>
+      </w:r>
+    </w:p>
+    <w:p>
+      <w:pPr>
+        <w:pStyle w:val="Prrafodelista"/>
+        <w:numPr>
+          <w:ilvl w:val="2"/>
+          <w:numId w:val="5"/>
+        </w:numPr>
+        <w:tabs>
+          <w:tab w:val="left" w:pos="1560"/>
+        </w:tabs>
+        <w:rPr>
+          <w:rFonts w:ascii="Arial" w:hAnsi="Arial" w:cs="Arial"/>
+          <w:sz w:val="24"/>
+          <w:lang w:val="es-ES"/>
+        </w:rPr>
+      </w:pPr>
+      <w:r>
+        <w:rPr>
+          <w:rFonts w:ascii="Arial" w:hAnsi="Arial" w:cs="Arial"/>
+          <w:sz w:val="24"/>
+          <w:lang w:val="es-ES"/>
+        </w:rPr>
+        <w:t>IRF740N ……………………………………………………………………</w:t>
+      </w:r>
+      <w:r>
+        <w:rPr>
+          <w:rFonts w:ascii="Arial" w:hAnsi="Arial" w:cs="Arial"/>
+          <w:sz w:val="24"/>
+          <w:lang w:val="es-ES"/>
+        </w:rPr>
+        <w:t>...</w:t>
+      </w:r>
+    </w:p>
+    <w:p>
+      <w:pPr>
+        <w:pStyle w:val="Prrafodelista"/>
+        <w:numPr>
+          <w:ilvl w:val="1"/>
+          <w:numId w:val="5"/>
+        </w:numPr>
+        <w:tabs>
+          <w:tab w:val="left" w:pos="993"/>
+        </w:tabs>
+        <w:rPr>
+          <w:rFonts w:ascii="Arial" w:hAnsi="Arial" w:cs="Arial"/>
+          <w:sz w:val="24"/>
+          <w:lang w:val="es-ES"/>
+        </w:rPr>
+      </w:pPr>
+      <w:r>
+        <w:rPr>
+          <w:rFonts w:ascii="Arial" w:hAnsi="Arial" w:cs="Arial"/>
+          <w:i/>
+          <w:iCs/>
+          <w:sz w:val="24"/>
+          <w:lang w:val="es-ES"/>
+        </w:rPr>
+        <w:t>Sensores ultrasónicos</w:t>
+      </w:r>
+      <w:r>
+        <w:rPr>
+          <w:rFonts w:ascii="Arial" w:hAnsi="Arial" w:cs="Arial"/>
+          <w:sz w:val="24"/>
+          <w:lang w:val="es-ES"/>
+        </w:rPr>
+        <w:t xml:space="preserve"> …………………………………………………………….</w:t>
+      </w:r>
+    </w:p>
+    <w:p>
+      <w:pPr>
+        <w:pStyle w:val="Prrafodelista"/>
+        <w:numPr>
+          <w:ilvl w:val="2"/>
+          <w:numId w:val="5"/>
+        </w:numPr>
+        <w:tabs>
+          <w:tab w:val="left" w:pos="1560"/>
+        </w:tabs>
+        <w:rPr>
+          <w:rFonts w:ascii="Arial" w:hAnsi="Arial" w:cs="Arial"/>
+          <w:sz w:val="24"/>
+          <w:lang w:val="es-ES"/>
+        </w:rPr>
+      </w:pPr>
+      <w:r>
+        <w:rPr>
+          <w:rFonts w:ascii="Arial" w:hAnsi="Arial" w:cs="Arial"/>
+          <w:sz w:val="24"/>
+          <w:lang w:val="es-ES"/>
+        </w:rPr>
+        <w:t>74LS151 ……………………………………………………………………...</w:t>
+      </w:r>
+    </w:p>
+    <w:p>
+      <w:pPr>
+        <w:pStyle w:val="Prrafodelista"/>
+        <w:numPr>
+          <w:ilvl w:val="2"/>
+          <w:numId w:val="5"/>
+        </w:numPr>
+        <w:tabs>
+          <w:tab w:val="left" w:pos="1560"/>
+        </w:tabs>
+        <w:rPr>
+          <w:rFonts w:ascii="Arial" w:hAnsi="Arial" w:cs="Arial"/>
+          <w:sz w:val="24"/>
+          <w:lang w:val="es-ES"/>
+        </w:rPr>
+      </w:pPr>
+      <w:r>
+        <w:rPr>
+          <w:rFonts w:ascii="Arial" w:hAnsi="Arial" w:cs="Arial"/>
+          <w:sz w:val="24"/>
+          <w:lang w:val="es-ES"/>
+        </w:rPr>
+        <w:t>74HC237 ……………………………………………………………………..</w:t>
+      </w:r>
+    </w:p>
+    <w:p>
+      <w:pPr>
+        <w:pStyle w:val="Prrafodelista"/>
+        <w:numPr>
+          <w:ilvl w:val="1"/>
+          <w:numId w:val="5"/>
+        </w:numPr>
+        <w:tabs>
+          <w:tab w:val="left" w:pos="993"/>
+        </w:tabs>
+        <w:rPr>
+          <w:rFonts w:ascii="Arial" w:hAnsi="Arial" w:cs="Arial"/>
+          <w:sz w:val="24"/>
+          <w:lang w:val="es-ES"/>
+        </w:rPr>
+      </w:pPr>
+      <w:r>
+        <w:rPr>
+          <w:rFonts w:ascii="Arial" w:hAnsi="Arial" w:cs="Arial"/>
+          <w:i/>
+          <w:iCs/>
+          <w:sz w:val="24"/>
+          <w:lang w:val="es-ES"/>
+        </w:rPr>
+        <w:t xml:space="preserve">Sensores analógicos </w:t>
+      </w:r>
+      <w:r>
+        <w:rPr>
+          <w:rFonts w:ascii="Arial" w:hAnsi="Arial" w:cs="Arial"/>
+          <w:sz w:val="24"/>
+          <w:lang w:val="es-ES"/>
+        </w:rPr>
+        <w:t>………………………………………………………………</w:t>
+      </w:r>
+    </w:p>
+    <w:p>
+      <w:pPr>
+        <w:pStyle w:val="Prrafodelista"/>
+        <w:numPr>
+          <w:ilvl w:val="2"/>
+          <w:numId w:val="5"/>
+        </w:numPr>
+        <w:tabs>
+          <w:tab w:val="left" w:pos="1560"/>
+        </w:tabs>
+        <w:rPr>
+          <w:rFonts w:ascii="Arial" w:hAnsi="Arial" w:cs="Arial"/>
+          <w:sz w:val="24"/>
+          <w:lang w:val="es-ES"/>
+        </w:rPr>
+      </w:pPr>
+      <w:r>
+        <w:rPr>
+          <w:rFonts w:ascii="Arial" w:hAnsi="Arial" w:cs="Arial"/>
+          <w:sz w:val="24"/>
+          <w:lang w:val="es-ES"/>
+        </w:rPr>
+        <w:t>ADC0834 ……………………………………………………………………</w:t>
+      </w:r>
+      <w:r>
+        <w:rPr>
+          <w:rFonts w:ascii="Arial" w:hAnsi="Arial" w:cs="Arial"/>
+          <w:sz w:val="24"/>
+          <w:lang w:val="es-ES"/>
+        </w:rPr>
+        <w:t>..</w:t>
+      </w:r>
+    </w:p>
+    <w:p>
+      <w:pPr>
+        <w:pStyle w:val="Prrafodelista"/>
+        <w:numPr>
+          <w:ilvl w:val="1"/>
+          <w:numId w:val="5"/>
+        </w:numPr>
+        <w:tabs>
+          <w:tab w:val="left" w:pos="993"/>
+        </w:tabs>
+        <w:rPr>
+          <w:rFonts w:ascii="Arial" w:hAnsi="Arial" w:cs="Arial"/>
+          <w:sz w:val="24"/>
+          <w:lang w:val="es-ES"/>
+        </w:rPr>
+      </w:pPr>
+      <w:r>
+        <w:rPr>
+          <w:rFonts w:ascii="Arial" w:hAnsi="Arial" w:cs="Arial"/>
+          <w:i/>
+          <w:iCs/>
+          <w:sz w:val="24"/>
+          <w:lang w:val="es-ES"/>
+        </w:rPr>
+        <w:t>Regulador de 12V a 5V</w:t>
+      </w:r>
+      <w:r>
+        <w:rPr>
+          <w:rFonts w:ascii="Arial" w:hAnsi="Arial" w:cs="Arial"/>
+          <w:sz w:val="24"/>
+          <w:lang w:val="es-ES"/>
+        </w:rPr>
+        <w:t xml:space="preserve"> ……………………………...</w:t>
+      </w:r>
+      <w:r>
+        <w:rPr>
+          <w:rFonts w:ascii="Arial" w:hAnsi="Arial" w:cs="Arial"/>
+          <w:sz w:val="24"/>
+          <w:lang w:val="es-ES"/>
+        </w:rPr>
+        <w:t>........................................</w:t>
+      </w:r>
+    </w:p>
+    <w:p>
+      <w:pPr>
+        <w:tabs>
+          <w:tab w:val="left" w:pos="993"/>
+        </w:tabs>
+        <w:rPr>
+          <w:rFonts w:ascii="Arial" w:hAnsi="Arial" w:cs="Arial"/>
+          <w:sz w:val="24"/>
+          <w:lang w:val="es-ES"/>
+        </w:rPr>
+      </w:pPr>
+    </w:p>
+    <w:p>
+      <w:pPr>
+        <w:pStyle w:val="Prrafodelista"/>
+        <w:numPr>
+          <w:ilvl w:val="0"/>
+          <w:numId w:val="5"/>
+        </w:numPr>
+        <w:tabs>
+          <w:tab w:val="left" w:pos="993"/>
+        </w:tabs>
+        <w:rPr>
+          <w:rFonts w:ascii="Arial" w:hAnsi="Arial" w:cs="Arial"/>
+          <w:sz w:val="24"/>
+          <w:lang w:val="es-ES"/>
+        </w:rPr>
+      </w:pPr>
+      <w:r>
+        <w:rPr>
+          <w:rFonts w:ascii="Arial" w:hAnsi="Arial" w:cs="Arial"/>
+          <w:b/>
+          <w:bCs/>
+          <w:sz w:val="24"/>
+          <w:lang w:val="es-ES"/>
+        </w:rPr>
+        <w:t>Software</w:t>
+      </w:r>
+    </w:p>
+    <w:p>
+      <w:pPr>
+        <w:pStyle w:val="Prrafodelista"/>
+        <w:numPr>
+          <w:ilvl w:val="1"/>
+          <w:numId w:val="5"/>
+        </w:numPr>
+        <w:tabs>
+          <w:tab w:val="left" w:pos="993"/>
+        </w:tabs>
+        <w:rPr>
+          <w:rFonts w:ascii="Arial" w:hAnsi="Arial" w:cs="Arial"/>
+          <w:sz w:val="24"/>
+          <w:lang w:val="es-ES"/>
+        </w:rPr>
+      </w:pPr>
+      <w:r>
+        <w:rPr>
+          <w:rFonts w:ascii="Arial" w:hAnsi="Arial" w:cs="Arial"/>
+          <w:i/>
+          <w:iCs/>
+          <w:sz w:val="24"/>
+          <w:lang w:val="es-ES"/>
+        </w:rPr>
+        <w:t xml:space="preserve">Piloto automático </w:t>
+      </w:r>
+      <w:r>
+        <w:rPr>
+          <w:rFonts w:ascii="Arial" w:hAnsi="Arial" w:cs="Arial"/>
+          <w:sz w:val="24"/>
+          <w:lang w:val="es-ES"/>
+        </w:rPr>
+        <w:t>…………………………………………………………………….</w:t>
+      </w:r>
+    </w:p>
+    <w:p>
+      <w:pPr>
+        <w:pStyle w:val="Prrafodelista"/>
+        <w:numPr>
+          <w:ilvl w:val="2"/>
+          <w:numId w:val="5"/>
+        </w:numPr>
+        <w:tabs>
+          <w:tab w:val="left" w:pos="993"/>
+        </w:tabs>
+        <w:rPr>
+          <w:rFonts w:ascii="Arial" w:hAnsi="Arial" w:cs="Arial"/>
+          <w:sz w:val="24"/>
+          <w:lang w:val="es-ES"/>
+        </w:rPr>
+      </w:pPr>
+      <w:r>
+        <w:rPr>
+          <w:rFonts w:ascii="Arial" w:hAnsi="Arial" w:cs="Arial"/>
+          <w:i/>
+          <w:iCs/>
+          <w:sz w:val="24"/>
+          <w:lang w:val="es-ES"/>
+        </w:rPr>
+        <w:t>GPS</w:t>
+      </w:r>
+      <w:r>
+        <w:rPr>
+          <w:rFonts w:ascii="Arial" w:hAnsi="Arial" w:cs="Arial"/>
+          <w:sz w:val="24"/>
+          <w:lang w:val="es-ES"/>
+        </w:rPr>
+        <w:t xml:space="preserve"> …………………………………………………………………………</w:t>
+      </w:r>
+      <w:r>
+        <w:rPr>
+          <w:rFonts w:ascii="Arial" w:hAnsi="Arial" w:cs="Arial"/>
+          <w:sz w:val="24"/>
+          <w:lang w:val="es-ES"/>
+        </w:rPr>
+        <w:t>….</w:t>
+      </w:r>
+    </w:p>
+    <w:p>
+      <w:pPr>
+        <w:pStyle w:val="Prrafodelista"/>
+        <w:numPr>
+          <w:ilvl w:val="3"/>
+          <w:numId w:val="5"/>
+        </w:numPr>
+        <w:tabs>
+          <w:tab w:val="left" w:pos="993"/>
+        </w:tabs>
+        <w:rPr>
+          <w:rFonts w:ascii="Arial" w:hAnsi="Arial" w:cs="Arial"/>
+          <w:sz w:val="24"/>
+          <w:lang w:val="es-ES"/>
+        </w:rPr>
+      </w:pPr>
+      <w:r>
+        <w:rPr>
+          <w:rFonts w:ascii="Arial" w:hAnsi="Arial" w:cs="Arial"/>
+          <w:sz w:val="24"/>
+          <w:lang w:val="es-ES"/>
+        </w:rPr>
+        <w:t xml:space="preserve">Distancia al </w:t>
+      </w:r>
+      <w:proofErr w:type="spellStart"/>
+      <w:r>
+        <w:rPr>
+          <w:rFonts w:ascii="Arial" w:hAnsi="Arial" w:cs="Arial"/>
+          <w:sz w:val="24"/>
+          <w:lang w:val="es-ES"/>
+        </w:rPr>
+        <w:t>Waypoint</w:t>
+      </w:r>
+      <w:proofErr w:type="spellEnd"/>
+      <w:r>
+        <w:rPr>
+          <w:rFonts w:ascii="Arial" w:hAnsi="Arial" w:cs="Arial"/>
+          <w:sz w:val="24"/>
+          <w:lang w:val="es-ES"/>
+        </w:rPr>
+        <w:t xml:space="preserve"> ………………………………………………</w:t>
+      </w:r>
+      <w:r>
+        <w:rPr>
+          <w:rFonts w:ascii="Arial" w:hAnsi="Arial" w:cs="Arial"/>
+          <w:sz w:val="24"/>
+          <w:lang w:val="es-ES"/>
+        </w:rPr>
+        <w:t>...</w:t>
+      </w:r>
+    </w:p>
+    <w:p>
+      <w:pPr>
+        <w:pStyle w:val="Prrafodelista"/>
+        <w:numPr>
+          <w:ilvl w:val="3"/>
+          <w:numId w:val="5"/>
+        </w:numPr>
+        <w:tabs>
+          <w:tab w:val="left" w:pos="993"/>
+        </w:tabs>
+        <w:rPr>
+          <w:rFonts w:ascii="Arial" w:hAnsi="Arial" w:cs="Arial"/>
+          <w:sz w:val="24"/>
+          <w:lang w:val="es-ES"/>
+        </w:rPr>
+      </w:pPr>
+      <w:r>
+        <w:rPr>
+          <w:rFonts w:ascii="Arial" w:hAnsi="Arial" w:cs="Arial"/>
+          <w:sz w:val="24"/>
+          <w:lang w:val="es-ES"/>
+        </w:rPr>
+        <w:t>Curso deseado ………………………………………………………</w:t>
+      </w:r>
+      <w:r>
+        <w:rPr>
+          <w:rFonts w:ascii="Arial" w:hAnsi="Arial" w:cs="Arial"/>
+          <w:sz w:val="24"/>
+          <w:lang w:val="es-ES"/>
+        </w:rPr>
+        <w:t>..</w:t>
+      </w:r>
+    </w:p>
+    <w:p>
+      <w:pPr>
+        <w:pStyle w:val="Prrafodelista"/>
+        <w:numPr>
+          <w:ilvl w:val="3"/>
+          <w:numId w:val="5"/>
+        </w:numPr>
+        <w:tabs>
+          <w:tab w:val="left" w:pos="993"/>
+        </w:tabs>
+        <w:rPr>
+          <w:rFonts w:ascii="Arial" w:hAnsi="Arial" w:cs="Arial"/>
+          <w:sz w:val="24"/>
+          <w:lang w:val="es-ES"/>
+        </w:rPr>
+      </w:pPr>
+      <w:r>
+        <w:rPr>
+          <w:rFonts w:ascii="Arial" w:hAnsi="Arial" w:cs="Arial"/>
+          <w:sz w:val="24"/>
+          <w:lang w:val="es-ES"/>
+        </w:rPr>
+        <w:t xml:space="preserve">Llegada al </w:t>
+      </w:r>
+      <w:proofErr w:type="spellStart"/>
+      <w:r>
+        <w:rPr>
+          <w:rFonts w:ascii="Arial" w:hAnsi="Arial" w:cs="Arial"/>
+          <w:sz w:val="24"/>
+          <w:lang w:val="es-ES"/>
+        </w:rPr>
+        <w:t>Waypoint</w:t>
+      </w:r>
+      <w:proofErr w:type="spellEnd"/>
+      <w:r>
+        <w:rPr>
+          <w:rFonts w:ascii="Arial" w:hAnsi="Arial" w:cs="Arial"/>
+          <w:sz w:val="24"/>
+          <w:lang w:val="es-ES"/>
+        </w:rPr>
+        <w:t xml:space="preserve"> …………………………………………………</w:t>
+      </w:r>
+      <w:r>
+        <w:rPr>
+          <w:rFonts w:ascii="Arial" w:hAnsi="Arial" w:cs="Arial"/>
+          <w:sz w:val="24"/>
+          <w:lang w:val="es-ES"/>
+        </w:rPr>
+        <w:t>.</w:t>
+      </w:r>
+    </w:p>
+    <w:p>
+      <w:pPr>
+        <w:pStyle w:val="Prrafodelista"/>
+        <w:numPr>
+          <w:ilvl w:val="2"/>
+          <w:numId w:val="5"/>
+        </w:numPr>
+        <w:tabs>
+          <w:tab w:val="left" w:pos="993"/>
+        </w:tabs>
+        <w:rPr>
+          <w:rFonts w:ascii="Arial" w:hAnsi="Arial" w:cs="Arial"/>
+          <w:sz w:val="24"/>
+          <w:lang w:val="es-ES"/>
+        </w:rPr>
+      </w:pPr>
+      <w:r>
+        <w:rPr>
+          <w:rFonts w:ascii="Arial" w:hAnsi="Arial" w:cs="Arial"/>
+          <w:i/>
+          <w:iCs/>
+          <w:sz w:val="24"/>
+          <w:lang w:val="es-ES"/>
+        </w:rPr>
+        <w:t xml:space="preserve">Control PID </w:t>
+      </w:r>
+      <w:r>
+        <w:rPr>
+          <w:rFonts w:ascii="Arial" w:hAnsi="Arial" w:cs="Arial"/>
+          <w:sz w:val="24"/>
+          <w:lang w:val="es-ES"/>
+        </w:rPr>
+        <w:t>……………………………………………………………………</w:t>
+      </w:r>
+      <w:r>
+        <w:rPr>
+          <w:rFonts w:ascii="Arial" w:hAnsi="Arial" w:cs="Arial"/>
+          <w:sz w:val="24"/>
+          <w:lang w:val="es-ES"/>
+        </w:rPr>
+        <w:t>.</w:t>
+      </w:r>
+    </w:p>
+    <w:p>
+      <w:pPr>
+        <w:pStyle w:val="Prrafodelista"/>
+        <w:numPr>
+          <w:ilvl w:val="2"/>
+          <w:numId w:val="5"/>
+        </w:numPr>
+        <w:tabs>
+          <w:tab w:val="left" w:pos="993"/>
+        </w:tabs>
+        <w:rPr>
+          <w:rFonts w:ascii="Arial" w:hAnsi="Arial" w:cs="Arial"/>
+          <w:sz w:val="24"/>
+          <w:lang w:val="es-ES"/>
+        </w:rPr>
+      </w:pPr>
+      <w:r>
+        <w:rPr>
+          <w:rFonts w:ascii="Arial" w:hAnsi="Arial" w:cs="Arial"/>
+          <w:i/>
+          <w:iCs/>
+          <w:sz w:val="24"/>
+          <w:lang w:val="es-ES"/>
+        </w:rPr>
+        <w:t>Red Neuronal</w:t>
+      </w:r>
+      <w:r>
+        <w:rPr>
+          <w:rFonts w:ascii="Arial" w:hAnsi="Arial" w:cs="Arial"/>
+          <w:sz w:val="24"/>
+          <w:lang w:val="es-ES"/>
+        </w:rPr>
+        <w:t xml:space="preserve"> ………………………………………………………………</w:t>
+      </w:r>
+      <w:r>
+        <w:rPr>
+          <w:rFonts w:ascii="Arial" w:hAnsi="Arial" w:cs="Arial"/>
+          <w:sz w:val="24"/>
+          <w:lang w:val="es-ES"/>
+        </w:rPr>
+        <w:t>….</w:t>
+      </w:r>
+    </w:p>
+    <w:p>
+      <w:pPr>
+        <w:pStyle w:val="Prrafodelista"/>
+        <w:numPr>
+          <w:ilvl w:val="3"/>
+          <w:numId w:val="5"/>
+        </w:numPr>
+        <w:tabs>
+          <w:tab w:val="left" w:pos="993"/>
+        </w:tabs>
+        <w:rPr>
+          <w:rFonts w:ascii="Arial" w:hAnsi="Arial" w:cs="Arial"/>
+          <w:sz w:val="24"/>
+          <w:lang w:val="es-ES"/>
+        </w:rPr>
+      </w:pPr>
+      <w:r>
+        <w:rPr>
+          <w:rFonts w:ascii="Arial" w:hAnsi="Arial" w:cs="Arial"/>
+          <w:sz w:val="24"/>
+          <w:lang w:val="es-ES"/>
+        </w:rPr>
+        <w:t>Toma de datos de sensores ultrasónicos …………………………</w:t>
+      </w:r>
+      <w:r>
+        <w:rPr>
+          <w:rFonts w:ascii="Arial" w:hAnsi="Arial" w:cs="Arial"/>
+          <w:sz w:val="24"/>
+          <w:lang w:val="es-ES"/>
+        </w:rPr>
+        <w:t>..</w:t>
+      </w:r>
+    </w:p>
+    <w:p>
+      <w:pPr>
+        <w:pStyle w:val="Prrafodelista"/>
+        <w:numPr>
+          <w:ilvl w:val="2"/>
+          <w:numId w:val="5"/>
+        </w:numPr>
+        <w:tabs>
+          <w:tab w:val="left" w:pos="993"/>
+        </w:tabs>
+        <w:rPr>
+          <w:rFonts w:ascii="Arial" w:hAnsi="Arial" w:cs="Arial"/>
+          <w:sz w:val="24"/>
+          <w:lang w:val="es-ES"/>
+        </w:rPr>
+      </w:pPr>
+      <w:r>
+        <w:rPr>
+          <w:rFonts w:ascii="Arial" w:hAnsi="Arial" w:cs="Arial"/>
+          <w:i/>
+          <w:iCs/>
+          <w:sz w:val="24"/>
+          <w:lang w:val="es-ES"/>
+        </w:rPr>
+        <w:t>Librería de motores</w:t>
+      </w:r>
+      <w:r>
+        <w:rPr>
+          <w:rFonts w:ascii="Arial" w:hAnsi="Arial" w:cs="Arial"/>
+          <w:sz w:val="24"/>
+          <w:lang w:val="es-ES"/>
+        </w:rPr>
+        <w:t xml:space="preserve"> …………………………………………………………...</w:t>
+      </w:r>
+    </w:p>
+    <w:p>
+      <w:pPr>
+        <w:pStyle w:val="Prrafodelista"/>
+        <w:numPr>
+          <w:ilvl w:val="1"/>
+          <w:numId w:val="5"/>
+        </w:numPr>
+        <w:tabs>
+          <w:tab w:val="left" w:pos="993"/>
+        </w:tabs>
+        <w:rPr>
+          <w:rFonts w:ascii="Arial" w:hAnsi="Arial" w:cs="Arial"/>
+          <w:sz w:val="24"/>
+          <w:lang w:val="es-ES"/>
+        </w:rPr>
+      </w:pPr>
+      <w:r>
+        <w:rPr>
+          <w:rFonts w:ascii="Arial" w:hAnsi="Arial" w:cs="Arial"/>
+          <w:i/>
+          <w:iCs/>
+          <w:sz w:val="24"/>
+          <w:lang w:val="es-ES"/>
+        </w:rPr>
+        <w:t xml:space="preserve">NRF24I01 </w:t>
+      </w:r>
+      <w:r>
+        <w:rPr>
+          <w:rFonts w:ascii="Arial" w:hAnsi="Arial" w:cs="Arial"/>
+          <w:sz w:val="24"/>
+          <w:lang w:val="es-ES"/>
+        </w:rPr>
+        <w:t>……………………………………………………………………………..</w:t>
+      </w:r>
+    </w:p>
+    <w:p>
+      <w:pPr>
+        <w:pStyle w:val="Prrafodelista"/>
+        <w:numPr>
+          <w:ilvl w:val="2"/>
+          <w:numId w:val="5"/>
+        </w:numPr>
+        <w:tabs>
+          <w:tab w:val="left" w:pos="993"/>
+        </w:tabs>
+        <w:rPr>
+          <w:rFonts w:ascii="Arial" w:hAnsi="Arial" w:cs="Arial"/>
+          <w:sz w:val="24"/>
+          <w:lang w:val="es-ES"/>
+        </w:rPr>
+      </w:pPr>
+      <w:r>
+        <w:rPr>
+          <w:rFonts w:ascii="Arial" w:hAnsi="Arial" w:cs="Arial"/>
+          <w:sz w:val="24"/>
+          <w:lang w:val="es-ES"/>
+        </w:rPr>
+        <w:lastRenderedPageBreak/>
+        <w:t>Raspberry (Slave) ……………………………………………………………..</w:t>
+      </w:r>
+    </w:p>
+    <w:p>
+      <w:pPr>
+        <w:pStyle w:val="Prrafodelista"/>
+        <w:numPr>
+          <w:ilvl w:val="2"/>
+          <w:numId w:val="5"/>
+        </w:numPr>
+        <w:tabs>
+          <w:tab w:val="left" w:pos="993"/>
+        </w:tabs>
+        <w:rPr>
+          <w:rFonts w:ascii="Arial" w:hAnsi="Arial" w:cs="Arial"/>
+          <w:sz w:val="24"/>
+          <w:lang w:val="es-ES"/>
+        </w:rPr>
+      </w:pPr>
+      <w:r>
+        <w:rPr>
+          <w:rFonts w:ascii="Arial" w:hAnsi="Arial" w:cs="Arial"/>
+          <w:sz w:val="24"/>
+          <w:lang w:val="es-ES"/>
+        </w:rPr>
+        <w:t>Arduino (Master) ……………………………………………………………….</w:t>
+      </w:r>
+    </w:p>
+    <w:p>
+      <w:pPr>
+        <w:pStyle w:val="Prrafodelista"/>
+        <w:numPr>
+          <w:ilvl w:val="1"/>
+          <w:numId w:val="5"/>
+        </w:numPr>
+        <w:tabs>
+          <w:tab w:val="left" w:pos="993"/>
+        </w:tabs>
+        <w:rPr>
+          <w:rFonts w:ascii="Arial" w:hAnsi="Arial" w:cs="Arial"/>
+          <w:sz w:val="24"/>
+          <w:lang w:val="es-ES"/>
+        </w:rPr>
+      </w:pPr>
+      <w:r>
+        <w:rPr>
+          <w:rFonts w:ascii="Arial" w:hAnsi="Arial" w:cs="Arial"/>
+          <w:i/>
+          <w:iCs/>
+          <w:sz w:val="24"/>
+          <w:lang w:val="es-ES"/>
+        </w:rPr>
+        <w:t>Toma de datos de sensores analógicos</w:t>
+      </w:r>
+      <w:r>
+        <w:rPr>
+          <w:rFonts w:ascii="Arial" w:hAnsi="Arial" w:cs="Arial"/>
+          <w:sz w:val="24"/>
+          <w:lang w:val="es-ES"/>
+        </w:rPr>
+        <w:t xml:space="preserve"> …………………………………………...</w:t>
+      </w:r>
+    </w:p>
+    <w:p>
+      <w:pPr>
+        <w:pStyle w:val="Prrafodelista"/>
+        <w:numPr>
+          <w:ilvl w:val="1"/>
+          <w:numId w:val="5"/>
+        </w:numPr>
+        <w:tabs>
+          <w:tab w:val="left" w:pos="993"/>
+        </w:tabs>
+        <w:rPr>
+          <w:rFonts w:ascii="Arial" w:hAnsi="Arial" w:cs="Arial"/>
+          <w:sz w:val="24"/>
+          <w:lang w:val="es-ES"/>
+        </w:rPr>
+      </w:pPr>
+      <w:r>
+        <w:rPr>
+          <w:rFonts w:ascii="Arial" w:hAnsi="Arial" w:cs="Arial"/>
+          <w:i/>
+          <w:iCs/>
+          <w:sz w:val="24"/>
+          <w:lang w:val="es-ES"/>
+        </w:rPr>
+        <w:t>Interfaz de usuario</w:t>
+      </w:r>
+      <w:r>
+        <w:rPr>
+          <w:rFonts w:ascii="Arial" w:hAnsi="Arial" w:cs="Arial"/>
+          <w:sz w:val="24"/>
+          <w:lang w:val="es-ES"/>
+        </w:rPr>
+        <w:t xml:space="preserve"> ……………………………………………………………………</w:t>
+      </w:r>
+    </w:p>
+    <w:p>
+      <w:pPr>
+        <w:tabs>
+          <w:tab w:val="left" w:pos="993"/>
+        </w:tabs>
+        <w:rPr>
+          <w:rFonts w:ascii="Arial" w:hAnsi="Arial" w:cs="Arial"/>
+          <w:sz w:val="24"/>
+          <w:lang w:val="es-ES"/>
+        </w:rPr>
+      </w:pPr>
+    </w:p>
+    <w:p>
+      <w:pPr>
+        <w:pStyle w:val="Prrafodelista"/>
+        <w:numPr>
+          <w:ilvl w:val="0"/>
+          <w:numId w:val="5"/>
+        </w:numPr>
+        <w:tabs>
+          <w:tab w:val="left" w:pos="993"/>
+        </w:tabs>
+        <w:rPr>
+          <w:rFonts w:ascii="Arial" w:hAnsi="Arial" w:cs="Arial"/>
+          <w:sz w:val="24"/>
+          <w:lang w:val="es-ES"/>
+        </w:rPr>
+      </w:pPr>
+      <w:r>
+        <w:rPr>
+          <w:rFonts w:ascii="Arial" w:hAnsi="Arial" w:cs="Arial"/>
+          <w:b/>
+          <w:bCs/>
+          <w:sz w:val="24"/>
+          <w:lang w:val="es-ES"/>
+        </w:rPr>
+        <w:t>Estructura</w:t>
+      </w:r>
+    </w:p>
+    <w:p>
+      <w:pPr>
+        <w:pStyle w:val="Prrafodelista"/>
+        <w:numPr>
+          <w:ilvl w:val="1"/>
+          <w:numId w:val="5"/>
+        </w:numPr>
+        <w:tabs>
+          <w:tab w:val="left" w:pos="993"/>
+        </w:tabs>
+        <w:rPr>
+          <w:rFonts w:ascii="Arial" w:hAnsi="Arial" w:cs="Arial"/>
+          <w:sz w:val="24"/>
+          <w:lang w:val="es-ES"/>
+        </w:rPr>
+      </w:pPr>
     </w:p>
     <w:p>
       <w:pPr>
@@ -1493,13 +3667,13 @@
         <mc:AlternateContent>
           <mc:Choice Requires="wps">
             <w:drawing>
-              <wp:anchor distT="45720" distB="45720" distL="114300" distR="114300" simplePos="0" relativeHeight="251660288" behindDoc="0" locked="0" layoutInCell="1" allowOverlap="1" wp14:anchorId="7135011C" wp14:editId="58C7CDAB">
+              <wp:anchor distT="45720" distB="45720" distL="114300" distR="114300" simplePos="0" relativeHeight="251660288" behindDoc="0" locked="0" layoutInCell="1" allowOverlap="1" wp14:anchorId="7135011C" wp14:editId="5E4D3952">
                 <wp:simplePos x="0" y="0"/>
                 <wp:positionH relativeFrom="margin">
                   <wp:align>center</wp:align>
                 </wp:positionH>
                 <wp:positionV relativeFrom="paragraph">
-                  <wp:posOffset>3913505</wp:posOffset>
+                  <wp:posOffset>3547745</wp:posOffset>
                 </wp:positionV>
                 <wp:extent cx="8500110" cy="1404620"/>
                 <wp:effectExtent l="2355850" t="0" r="2332990" b="0"/>
@@ -1689,7 +3863,7 @@
                 <v:stroke joinstyle="miter"/>
                 <v:path gradientshapeok="t" o:connecttype="rect"/>
               </v:shapetype>
-              <v:shape id="Cuadro de texto 2" o:spid="_x0000_s1026" type="#_x0000_t202" style="position:absolute;margin-left:0;margin-top:308.15pt;width:669.3pt;height:110.6pt;rotation:-3657810fd;z-index:251660288;visibility:visible;mso-wrap-style:square;mso-width-percent:0;mso-height-percent:0;mso-wrap-distance-left:9pt;mso-wrap-distance-top:3.6pt;mso-wrap-distance-right:9pt;mso-wrap-distance-bottom:3.6pt;mso-position-horizontal:center;mso-position-horizontal-relative:margin;mso-position-vertical:absolute;mso-position-vertical-relative:text;mso-width-percent:0;mso-height-percent:0;mso-width-relative:margin;mso-height-relative:margin;v-text-anchor:top" o:gfxdata="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" strokecolor="white [3212]">
+              <v:shape id="Cuadro de texto 2" o:spid="_x0000_s1026" type="#_x0000_t202" style="position:absolute;margin-left:0;margin-top:279.35pt;width:669.3pt;height:110.6pt;rotation:-3657810fd;z-index:251660288;visibility:visible;mso-wrap-style:square;mso-width-percent:0;mso-height-percent:0;mso-wrap-distance-left:9pt;mso-wrap-distance-top:3.6pt;mso-wrap-distance-right:9pt;mso-wrap-distance-bottom:3.6pt;mso-position-horizontal:center;mso-position-horizontal-relative:margin;mso-position-vertical:absolute;mso-position-vertical-relative:text;mso-width-percent:0;mso-height-percent:0;mso-width-relative:margin;mso-height-relative:margin;v-text-anchor:top" o:gfxdata="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" strokecolor="white [3212]">
                 <v:textbox style="mso-fit-shape-to-text:t">
                   <w:txbxContent>
                     <w:p>
@@ -1841,6 +4015,15 @@
     </w:p>
     <w:p>
       <w:pPr>
+        <w:rPr>
+          <w:rFonts w:ascii="Arial" w:hAnsi="Arial" w:cs="Arial"/>
+          <w:sz w:val="24"/>
+          <w:lang w:val="es-ES"/>
+        </w:rPr>
+      </w:pPr>
+    </w:p>
+    <w:p>
+      <w:pPr>
         <w:pStyle w:val="Prrafodelista"/>
         <w:numPr>
           <w:ilvl w:val="0"/>
@@ -1863,7 +4046,6 @@
           <w:sz w:val="24"/>
           <w:lang w:val="es-ES"/>
         </w:rPr>
-        <w:lastRenderedPageBreak/>
         <w:t>Introducción</w:t>
       </w:r>
     </w:p>
@@ -1883,6 +4065,8 @@
       <w:r>
         <w:rPr>
           <w:rFonts w:ascii="Arial" w:hAnsi="Arial" w:cs="Arial"/>
+          <w:i/>
+          <w:iCs/>
           <w:u w:val="single"/>
           <w:lang w:val="es-ES"/>
         </w:rPr>
@@ -2340,10 +4524,11 @@
       <w:r>
         <w:rPr>
           <w:rFonts w:ascii="Arial" w:hAnsi="Arial" w:cs="Arial"/>
+          <w:i/>
+          <w:iCs/>
           <w:color w:val="000000"/>
           <w:u w:val="single"/>
         </w:rPr>
-        <w:lastRenderedPageBreak/>
         <w:t>Descripción General:</w:t>
       </w:r>
       <w:r>
@@ -2415,12 +4600,16 @@
         <w:ind w:left="426" w:right="300" w:hanging="142"/>
         <w:rPr>
           <w:rFonts w:ascii="Arial" w:hAnsi="Arial" w:cs="Arial"/>
+          <w:i/>
+          <w:iCs/>
           <w:color w:val="000000"/>
         </w:rPr>
       </w:pPr>
       <w:r>
         <w:rPr>
           <w:rFonts w:ascii="Arial" w:hAnsi="Arial" w:cs="Arial"/>
+          <w:i/>
+          <w:iCs/>
           <w:color w:val="000000"/>
           <w:u w:val="single"/>
         </w:rPr>
@@ -5482,7 +7671,7 @@
           <w:ilvl w:val="1"/>
           <w:numId w:val="7"/>
         </w:numPr>
-        <w:ind w:left="426" w:right="300" w:firstLine="283"/>
+        <w:ind w:left="426" w:right="300" w:hanging="142"/>
         <w:rPr>
           <w:rFonts w:ascii="Arial" w:hAnsi="Arial" w:cs="Arial"/>
           <w:color w:val="000000"/>
@@ -5491,6 +7680,8 @@
       <w:r>
         <w:rPr>
           <w:rFonts w:ascii="Arial" w:hAnsi="Arial" w:cs="Arial"/>
+          <w:i/>
+          <w:iCs/>
           <w:color w:val="000000"/>
           <w:u w:val="single"/>
         </w:rPr>
@@ -5501,109 +7692,174 @@
           <w:rFonts w:ascii="Arial" w:hAnsi="Arial" w:cs="Arial"/>
           <w:color w:val="000000"/>
         </w:rPr>
+        <w:t xml:space="preserve"> “EcoBoat” utilizará un panel solar para cargar su batería. El usuario deberá establecer una ruta para que el vehículo flotante realice la limpieza. Este proyecto contará con un GPS para determinar su ubicación y mediante programación se establecerán una serie de puntos (en coordenadas) a seguir dependiendo de la ruta determinada anteriormente. De esta forma, se actuará el motor y el timón del barco utilizando un controlador PID para moverlo en la dirección correcta. También contará con sensores ultrasónicos para evitar choques contra los bordes del río u obstáculos (debido a que el GPS tiene un rango de precisión de 2,5m</w:t>
+      </w:r>
+      <w:r>
+        <w:rPr>
+          <w:rFonts w:ascii="Arial" w:hAnsi="Arial" w:cs="Arial"/>
+          <w:color w:val="000000"/>
+        </w:rPr>
+        <w:t>).</w:t>
+      </w:r>
+      <w:r>
+        <w:rPr>
+          <w:rFonts w:ascii="Arial" w:hAnsi="Arial" w:cs="Arial"/>
+          <w:color w:val="000000"/>
+        </w:rPr>
+        <w:t xml:space="preserve"> Para realizar esta tarea, decidimos programar una red neuronal </w:t>
+      </w:r>
+      <w:r>
+        <w:rPr>
+          <w:rFonts w:ascii="Arial" w:hAnsi="Arial" w:cs="Arial"/>
+          <w:color w:val="000000"/>
+        </w:rPr>
+        <w:lastRenderedPageBreak/>
+        <w:t>para la toma de decisiones. La inteligencia artificial fue entrenada para esquivar obstáculos con una precisión del 95%</w:t>
+      </w:r>
+      <w:r>
+        <w:rPr>
+          <w:rFonts w:ascii="Arial" w:hAnsi="Arial" w:cs="Arial"/>
+          <w:color w:val="000000"/>
+        </w:rPr>
+        <w:t xml:space="preserve">. Para decidir como actuar utiliza la información de los sensores ultrasónicos para definir lo que está a su alrededor y el curso deseado del barco para decidir en </w:t>
+      </w:r>
+      <w:r>
+        <w:rPr>
+          <w:rFonts w:ascii="Arial" w:hAnsi="Arial" w:cs="Arial"/>
+          <w:color w:val="000000"/>
+        </w:rPr>
+        <w:t>qué</w:t>
+      </w:r>
+      <w:r>
+        <w:rPr>
+          <w:rFonts w:ascii="Arial" w:hAnsi="Arial" w:cs="Arial"/>
+          <w:color w:val="000000"/>
+        </w:rPr>
+        <w:t xml:space="preserve"> dirección esquivar.</w:t>
+      </w:r>
+    </w:p>
+    <w:p>
+      <w:pPr>
+        <w:pStyle w:val="NormalWeb"/>
+        <w:ind w:left="425" w:right="301" w:firstLine="284"/>
+        <w:rPr>
+          <w:rFonts w:ascii="Arial" w:hAnsi="Arial" w:cs="Arial"/>
+          <w:color w:val="000000"/>
+        </w:rPr>
+      </w:pPr>
+      <w:r>
+        <w:rPr>
+          <w:rFonts w:ascii="Arial" w:hAnsi="Arial" w:cs="Arial"/>
+          <w:color w:val="000000"/>
+        </w:rPr>
+        <w:t>Con ayuda de un cangilón, el barco levantará la basura del agua y la arrojará en un contenedor. Cuando el barco llegue al final de su recorrido, la basura se retirará de forma manual y EcoBoat regresará a la estación de carga.</w:t>
+      </w:r>
+    </w:p>
+    <w:p>
+      <w:pPr>
+        <w:pStyle w:val="NormalWeb"/>
+        <w:ind w:left="425" w:right="301" w:firstLine="284"/>
+        <w:rPr>
+          <w:rFonts w:ascii="Arial" w:hAnsi="Arial" w:cs="Arial"/>
+          <w:color w:val="000000"/>
+        </w:rPr>
+      </w:pPr>
+      <w:r>
+        <w:rPr>
+          <w:rFonts w:ascii="Arial" w:hAnsi="Arial" w:cs="Arial"/>
+          <w:color w:val="000000"/>
+        </w:rPr>
+        <w:t>Este proyecto además contará con un sistema de diagnóstico en tiempo real de todos los sistemas del barco</w:t>
+      </w:r>
+      <w:r>
+        <w:rPr>
+          <w:rFonts w:ascii="Arial" w:hAnsi="Arial" w:cs="Arial"/>
+          <w:color w:val="000000"/>
+        </w:rPr>
+        <w:t xml:space="preserve"> con ayuda de unos módulos de radio frecuencia (NRF24I01)</w:t>
+      </w:r>
+      <w:r>
+        <w:rPr>
+          <w:rFonts w:ascii="Arial" w:hAnsi="Arial" w:cs="Arial"/>
+          <w:color w:val="000000"/>
+        </w:rPr>
+        <w:t>. Esto se podrá visualizar en una cómoda interfaz gráfica desde una estación de control remota a la ruta a recorrer por el vehículo.</w:t>
+      </w:r>
+    </w:p>
+    <w:p>
+      <w:pPr>
+        <w:pStyle w:val="Prrafodelista"/>
+        <w:numPr>
+          <w:ilvl w:val="0"/>
+          <w:numId w:val="6"/>
+        </w:numPr>
+        <w:tabs>
+          <w:tab w:val="left" w:pos="9072"/>
+        </w:tabs>
+        <w:rPr>
+          <w:rFonts w:ascii="Arial" w:hAnsi="Arial" w:cs="Arial"/>
+          <w:b/>
+          <w:bCs/>
+          <w:sz w:val="24"/>
+          <w:lang w:val="es-ES"/>
+        </w:rPr>
+      </w:pPr>
+      <w:r>
+        <w:rPr>
+          <w:rFonts w:ascii="Arial" w:hAnsi="Arial" w:cs="Arial"/>
+          <w:b/>
+          <w:bCs/>
+          <w:sz w:val="24"/>
+          <w:lang w:val="es-ES"/>
+        </w:rPr>
+        <w:t>Electrónica</w:t>
+      </w:r>
+    </w:p>
+    <w:p>
+      <w:pPr>
+        <w:pStyle w:val="Prrafodelista"/>
+        <w:numPr>
+          <w:ilvl w:val="1"/>
+          <w:numId w:val="6"/>
+        </w:numPr>
+        <w:ind w:left="426" w:hanging="142"/>
+        <w:rPr>
+          <w:rFonts w:ascii="Arial" w:hAnsi="Arial" w:cs="Arial"/>
+          <w:b/>
+          <w:bCs/>
+          <w:sz w:val="24"/>
+          <w:lang w:val="es-ES"/>
+        </w:rPr>
+      </w:pPr>
+      <w:r>
+        <w:rPr>
+          <w:rFonts w:ascii="Arial" w:hAnsi="Arial" w:cs="Arial"/>
+          <w:i/>
+          <w:iCs/>
+          <w:sz w:val="24"/>
+          <w:u w:val="single"/>
+          <w:lang w:val="es-ES"/>
+        </w:rPr>
+        <w:t>Batería:</w:t>
+      </w:r>
+      <w:r>
+        <w:rPr>
+          <w:rFonts w:ascii="Arial" w:hAnsi="Arial" w:cs="Arial"/>
+          <w:sz w:val="24"/>
+          <w:lang w:val="es-ES"/>
+        </w:rPr>
         <w:t xml:space="preserve"> </w:t>
       </w:r>
       <w:r>
         <w:rPr>
           <w:rFonts w:ascii="Arial" w:hAnsi="Arial" w:cs="Arial"/>
-          <w:color w:val="000000"/>
-        </w:rPr>
-        <w:t xml:space="preserve">“EcoBoat” utilizará un panel solar para cargar </w:t>
-      </w:r>
-      <w:r>
-        <w:rPr>
-          <w:rFonts w:ascii="Arial" w:hAnsi="Arial" w:cs="Arial"/>
-          <w:color w:val="000000"/>
-        </w:rPr>
-        <w:t>su</w:t>
-      </w:r>
-      <w:r>
-        <w:rPr>
-          <w:rFonts w:ascii="Arial" w:hAnsi="Arial" w:cs="Arial"/>
-          <w:color w:val="000000"/>
-        </w:rPr>
-        <w:t xml:space="preserve"> batería. El usuario deberá establecer una ruta para que el vehículo flotante realice la limpieza. Este proyecto contará con un GPS para determinar su ubicación y mediante programación se establecerán una serie de puntos (en coordenadas) a seguir dependiendo de la ruta determinada anteriormente. De esta forma, se actuará el motor y el timón del barco</w:t>
-      </w:r>
-      <w:r>
-        <w:rPr>
-          <w:rFonts w:ascii="Arial" w:hAnsi="Arial" w:cs="Arial"/>
-          <w:color w:val="000000"/>
-        </w:rPr>
-        <w:t xml:space="preserve"> utilizando un controlador PID</w:t>
-      </w:r>
-      <w:r>
-        <w:rPr>
-          <w:rFonts w:ascii="Arial" w:hAnsi="Arial" w:cs="Arial"/>
-          <w:color w:val="000000"/>
-        </w:rPr>
-        <w:t xml:space="preserve"> para moverlo en la dirección correcta. También contará con sensores ultrasónicos para evitar choques contra los bordes del río</w:t>
-      </w:r>
-      <w:r>
-        <w:rPr>
-          <w:rFonts w:ascii="Arial" w:hAnsi="Arial" w:cs="Arial"/>
-          <w:color w:val="000000"/>
-        </w:rPr>
-        <w:t xml:space="preserve"> u obstáculos</w:t>
-      </w:r>
-      <w:r>
-        <w:rPr>
-          <w:rFonts w:ascii="Arial" w:hAnsi="Arial" w:cs="Arial"/>
-          <w:color w:val="000000"/>
-        </w:rPr>
-        <w:t xml:space="preserve"> (debido a que el GPS tiene un rango de precisión de 2,5m</w:t>
-      </w:r>
-      <w:r>
-        <w:rPr>
-          <w:rFonts w:ascii="Arial" w:hAnsi="Arial" w:cs="Arial"/>
-          <w:color w:val="000000"/>
-        </w:rPr>
-        <w:t>).</w:t>
-      </w:r>
-    </w:p>
-    <w:p>
-      <w:pPr>
-        <w:pStyle w:val="NormalWeb"/>
-        <w:ind w:left="426" w:right="300" w:firstLine="283"/>
-        <w:rPr>
-          <w:rFonts w:ascii="Arial" w:hAnsi="Arial" w:cs="Arial"/>
-          <w:color w:val="000000"/>
-        </w:rPr>
-      </w:pPr>
-      <w:r>
-        <w:rPr>
-          <w:rFonts w:ascii="Arial" w:hAnsi="Arial" w:cs="Arial"/>
-          <w:color w:val="000000"/>
-        </w:rPr>
-        <w:lastRenderedPageBreak/>
-        <w:t>Con ayuda de un cangilón, el barco levantará la basura del agua y la arrojará en un contenedor. Cuando el barco llegue al final de su recorrido, la basura se retirará de forma manual y EcoBoat regresará a la estación de carga.</w:t>
-      </w:r>
-    </w:p>
-    <w:p>
-      <w:pPr>
-        <w:pStyle w:val="NormalWeb"/>
-        <w:ind w:left="426" w:right="300" w:firstLine="283"/>
-        <w:rPr>
-          <w:rFonts w:ascii="Arial" w:hAnsi="Arial" w:cs="Arial"/>
-          <w:color w:val="000000"/>
-        </w:rPr>
-      </w:pPr>
-      <w:r>
-        <w:rPr>
-          <w:rFonts w:ascii="Arial" w:hAnsi="Arial" w:cs="Arial"/>
-          <w:color w:val="000000"/>
-        </w:rPr>
-        <w:t>Este proyecto además contará con un sistema de diagnóstico en tiempo real de todos los sistemas del barco. Esto se podrá visualizar en una cómoda interfaz gráfica desde una estación de control remota a la ruta a recorrer por el vehículo.</w:t>
-      </w:r>
-    </w:p>
-    <w:p>
-      <w:pPr>
-        <w:pStyle w:val="NormalWeb"/>
-        <w:ind w:left="426" w:right="300" w:firstLine="283"/>
-        <w:rPr>
-          <w:rFonts w:ascii="Arial" w:hAnsi="Arial" w:cs="Arial"/>
-          <w:color w:val="000000"/>
-        </w:rPr>
-      </w:pPr>
+          <w:b/>
+          <w:bCs/>
+          <w:sz w:val="24"/>
+          <w:lang w:val="es-ES"/>
+        </w:rPr>
+        <w:tab/>
+      </w:r>
     </w:p>
     <w:sectPr>
       <w:headerReference w:type="default" r:id="rId13"/>
@@ -5647,7 +7903,6 @@
         <w:docPartUnique/>
       </w:docPartObj>
     </w:sdtPr>
-    <w:sdtEndPr/>
     <w:sdtContent>
       <w:p>
         <w:pPr>
@@ -5794,6 +8049,92 @@
 <file path=word/numbering.xml><?xml version="1.0" encoding="utf-8"?>
 <w:numbering xmlns:wpc="http://schemas.microsoft.com/office/word/2010/wordprocessingCanvas" xmlns:cx="http://schemas.microsoft.com/office/drawing/2014/chartex" xmlns:cx1="http://schemas.microsoft.com/office/drawing/2015/9/8/chartex" xmlns:cx2="http://schemas.microsoft.com/office/drawing/2015/10/21/chartex" xmlns:cx3="http://schemas.microsoft.com/office/drawing/2016/5/9/chartex" xmlns:cx4="http://schemas.microsoft.com/office/drawing/2016/5/10/chartex" xmlns:cx5="http://schemas.microsoft.com/office/drawing/2016/5/11/chartex" xmlns:cx6="http://schemas.microsoft.com/office/drawing/2016/5/12/chartex" xmlns:cx7="http://schemas.microsoft.com/office/drawing/2016/5/13/chartex" xmlns:cx8="http://schemas.microsoft.com/office/drawing/2016/5/14/chartex" xmlns:mc="http://schemas.openxmlformats.org/markup-compatibility/2006" xmlns:aink="http://schemas.microsoft.com/office/drawing/2016/ink" xmlns:am3d="http://schemas.microsoft.com/office/drawing/2017/model3d" xmlns:o="urn:schemas-microsoft-com:office:office" xmlns:r="http://schemas.openxmlformats.org/officeDocument/2006/relationships" xmlns:m="http://schemas.openxmlformats.org/officeDocument/2006/math" xmlns:v="urn:schemas-microsoft-com:vml" xmlns:wp14="http://schemas.microsoft.com/office/word/2010/wordprocessingDrawing" xmlns:wp="http://schemas.openxmlformats.org/drawingml/2006/wordprocessingDrawing" xmlns:w10="urn:schemas-microsoft-com:office:word" xmlns:w="http://schemas.openxmlformats.org/wordprocessingml/2006/main" xmlns:w14="http://schemas.microsoft.com/office/word/2010/wordml" xmlns:w15="http://schemas.microsoft.com/office/word/2012/wordml" xmlns:w16cex="http://schemas.microsoft.com/office/word/2018/wordml/cex" xmlns:w16cid="http://schemas.microsoft.com/office/word/2016/wordml/cid" xmlns:w16="http://schemas.microsoft.com/office/word/2018/wordml" xmlns:w16se="http://schemas.microsoft.com/office/word/2015/wordml/symex" xmlns:wpg="http://schemas.microsoft.com/office/word/2010/wordprocessingGroup" xmlns:wpi="http://schemas.microsoft.com/office/word/2010/wordprocessingInk" xmlns:wne="http://schemas.microsoft.com/office/word/2006/wordml" xmlns:wps="http://schemas.microsoft.com/office/word/2010/wordprocessingShape" mc:Ignorable="w14 w15 w16se w16cid w16 w16cex wp14">
   <w:abstractNum w:abstractNumId="0" w15:restartNumberingAfterBreak="0">
+    <w:nsid w:val="12A73D30"/>
+    <w:multiLevelType w:val="hybridMultilevel"/>
+    <w:tmpl w:val="1BF87124"/>
+    <w:lvl w:ilvl="0" w:tplc="2C0A000F">
+      <w:start w:val="1"/>
+      <w:numFmt w:val="decimal"/>
+      <w:lvlText w:val="%1."/>
+      <w:lvlJc w:val="left"/>
+      <w:pPr>
+        <w:ind w:left="1429" w:hanging="360"/>
+      </w:pPr>
+    </w:lvl>
+    <w:lvl w:ilvl="1" w:tplc="2C0A0019" w:tentative="1">
+      <w:start w:val="1"/>
+      <w:numFmt w:val="lowerLetter"/>
+      <w:lvlText w:val="%2."/>
+      <w:lvlJc w:val="left"/>
+      <w:pPr>
+        <w:ind w:left="2149" w:hanging="360"/>
+      </w:pPr>
+    </w:lvl>
+    <w:lvl w:ilvl="2" w:tplc="2C0A001B" w:tentative="1">
+      <w:start w:val="1"/>
+      <w:numFmt w:val="lowerRoman"/>
+      <w:lvlText w:val="%3."/>
+      <w:lvlJc w:val="right"/>
+      <w:pPr>
+        <w:ind w:left="2869" w:hanging="180"/>
+      </w:pPr>
+    </w:lvl>
+    <w:lvl w:ilvl="3" w:tplc="2C0A000F" w:tentative="1">
+      <w:start w:val="1"/>
+      <w:numFmt w:val="decimal"/>
+      <w:lvlText w:val="%4."/>
+      <w:lvlJc w:val="left"/>
+      <w:pPr>
+        <w:ind w:left="3589" w:hanging="360"/>
+      </w:pPr>
+    </w:lvl>
+    <w:lvl w:ilvl="4" w:tplc="2C0A0019" w:tentative="1">
+      <w:start w:val="1"/>
+      <w:numFmt w:val="lowerLetter"/>
+      <w:lvlText w:val="%5."/>
+      <w:lvlJc w:val="left"/>
+      <w:pPr>
+        <w:ind w:left="4309" w:hanging="360"/>
+      </w:pPr>
+    </w:lvl>
+    <w:lvl w:ilvl="5" w:tplc="2C0A001B" w:tentative="1">
+      <w:start w:val="1"/>
+      <w:numFmt w:val="lowerRoman"/>
+      <w:lvlText w:val="%6."/>
+      <w:lvlJc w:val="right"/>
+      <w:pPr>
+        <w:ind w:left="5029" w:hanging="180"/>
+      </w:pPr>
+    </w:lvl>
+    <w:lvl w:ilvl="6" w:tplc="2C0A000F" w:tentative="1">
+      <w:start w:val="1"/>
+      <w:numFmt w:val="decimal"/>
+      <w:lvlText w:val="%7."/>
+      <w:lvlJc w:val="left"/>
+      <w:pPr>
+        <w:ind w:left="5749" w:hanging="360"/>
+      </w:pPr>
+    </w:lvl>
+    <w:lvl w:ilvl="7" w:tplc="2C0A0019" w:tentative="1">
+      <w:start w:val="1"/>
+      <w:numFmt w:val="lowerLetter"/>
+      <w:lvlText w:val="%8."/>
+      <w:lvlJc w:val="left"/>
+      <w:pPr>
+        <w:ind w:left="6469" w:hanging="360"/>
+      </w:pPr>
+    </w:lvl>
+    <w:lvl w:ilvl="8" w:tplc="2C0A001B" w:tentative="1">
+      <w:start w:val="1"/>
+      <w:numFmt w:val="lowerRoman"/>
+      <w:lvlText w:val="%9."/>
+      <w:lvlJc w:val="right"/>
+      <w:pPr>
+        <w:ind w:left="7189" w:hanging="180"/>
+      </w:pPr>
+    </w:lvl>
+  </w:abstractNum>
+  <w:abstractNum w:abstractNumId="1" w15:restartNumberingAfterBreak="0">
     <w:nsid w:val="153F350D"/>
     <w:multiLevelType w:val="hybridMultilevel"/>
     <w:tmpl w:val="E71A5850"/>
@@ -5906,7 +8247,7 @@
       </w:rPr>
     </w:lvl>
   </w:abstractNum>
-  <w:abstractNum w:abstractNumId="1" w15:restartNumberingAfterBreak="0">
+  <w:abstractNum w:abstractNumId="2" w15:restartNumberingAfterBreak="0">
     <w:nsid w:val="1C384B9C"/>
     <w:multiLevelType w:val="multilevel"/>
     <w:tmpl w:val="A466575C"/>
@@ -5996,7 +8337,7 @@
       </w:pPr>
     </w:lvl>
   </w:abstractNum>
-  <w:abstractNum w:abstractNumId="2" w15:restartNumberingAfterBreak="0">
+  <w:abstractNum w:abstractNumId="3" w15:restartNumberingAfterBreak="0">
     <w:nsid w:val="273E23B6"/>
     <w:multiLevelType w:val="hybridMultilevel"/>
     <w:tmpl w:val="ABC63B4C"/>
@@ -6109,7 +8450,7 @@
       </w:rPr>
     </w:lvl>
   </w:abstractNum>
-  <w:abstractNum w:abstractNumId="3" w15:restartNumberingAfterBreak="0">
+  <w:abstractNum w:abstractNumId="4" w15:restartNumberingAfterBreak="0">
     <w:nsid w:val="2A1D5EC2"/>
     <w:multiLevelType w:val="hybridMultilevel"/>
     <w:tmpl w:val="6D582B12"/>
@@ -6222,7 +8563,7 @@
       </w:rPr>
     </w:lvl>
   </w:abstractNum>
-  <w:abstractNum w:abstractNumId="4" w15:restartNumberingAfterBreak="0">
+  <w:abstractNum w:abstractNumId="5" w15:restartNumberingAfterBreak="0">
     <w:nsid w:val="33B73877"/>
     <w:multiLevelType w:val="hybridMultilevel"/>
     <w:tmpl w:val="C5B068DC"/>
@@ -6335,10 +8676,10 @@
       </w:rPr>
     </w:lvl>
   </w:abstractNum>
-  <w:abstractNum w:abstractNumId="5" w15:restartNumberingAfterBreak="0">
+  <w:abstractNum w:abstractNumId="6" w15:restartNumberingAfterBreak="0">
     <w:nsid w:val="4A6E2D6F"/>
     <w:multiLevelType w:val="multilevel"/>
-    <w:tmpl w:val="2C0A001F"/>
+    <w:tmpl w:val="AE9E8AE2"/>
     <w:lvl w:ilvl="0">
       <w:start w:val="1"/>
       <w:numFmt w:val="decimal"/>
@@ -6356,6 +8697,10 @@
       <w:pPr>
         <w:ind w:left="792" w:hanging="432"/>
       </w:pPr>
+      <w:rPr>
+        <w:b/>
+        <w:bCs/>
+      </w:rPr>
     </w:lvl>
     <w:lvl w:ilvl="2">
       <w:start w:val="1"/>
@@ -6421,10 +8766,10 @@
       </w:pPr>
     </w:lvl>
   </w:abstractNum>
-  <w:abstractNum w:abstractNumId="6" w15:restartNumberingAfterBreak="0">
+  <w:abstractNum w:abstractNumId="7" w15:restartNumberingAfterBreak="0">
     <w:nsid w:val="6BEA4C19"/>
     <w:multiLevelType w:val="multilevel"/>
-    <w:tmpl w:val="1BA4A1DC"/>
+    <w:tmpl w:val="39609CB8"/>
     <w:lvl w:ilvl="0">
       <w:start w:val="1"/>
       <w:numFmt w:val="decimal"/>
@@ -6434,8 +8779,12 @@
         <w:ind w:left="360" w:hanging="360"/>
       </w:pPr>
       <w:rPr>
+        <w:rFonts w:ascii="Arial" w:hAnsi="Arial" w:cs="Arial" w:hint="default"/>
         <w:b/>
         <w:bCs/>
+        <w:sz w:val="24"/>
+        <w:szCs w:val="24"/>
+        <w:u w:val="single"/>
       </w:rPr>
     </w:lvl>
     <w:lvl w:ilvl="1">
@@ -6446,6 +8795,12 @@
       <w:pPr>
         <w:ind w:left="792" w:hanging="432"/>
       </w:pPr>
+      <w:rPr>
+        <w:b/>
+        <w:bCs/>
+        <w:i/>
+        <w:iCs/>
+      </w:rPr>
     </w:lvl>
     <w:lvl w:ilvl="2">
       <w:start w:val="1"/>
@@ -6512,25 +8867,28 @@
     </w:lvl>
   </w:abstractNum>
   <w:num w:numId="1">
+    <w:abstractNumId w:val="5"/>
+  </w:num>
+  <w:num w:numId="2">
+    <w:abstractNumId w:val="3"/>
+  </w:num>
+  <w:num w:numId="3">
+    <w:abstractNumId w:val="1"/>
+  </w:num>
+  <w:num w:numId="4">
     <w:abstractNumId w:val="4"/>
   </w:num>
-  <w:num w:numId="2">
+  <w:num w:numId="5">
+    <w:abstractNumId w:val="7"/>
+  </w:num>
+  <w:num w:numId="6">
     <w:abstractNumId w:val="2"/>
   </w:num>
-  <w:num w:numId="3">
-    <w:abstractNumId w:val="0"/>
-  </w:num>
-  <w:num w:numId="4">
-    <w:abstractNumId w:val="3"/>
-  </w:num>
-  <w:num w:numId="5">
+  <w:num w:numId="7">
     <w:abstractNumId w:val="6"/>
   </w:num>
-  <w:num w:numId="6">
-    <w:abstractNumId w:val="1"/>
-  </w:num>
-  <w:num w:numId="7">
-    <w:abstractNumId w:val="5"/>
+  <w:num w:numId="8">
+    <w:abstractNumId w:val="0"/>
   </w:num>
 </w:numbering>
 </file>
@@ -6954,7 +9312,6 @@
   <w:style w:type="character" w:default="1" w:styleId="Fuentedeprrafopredeter">
     <w:name w:val="Default Paragraph Font"/>
     <w:uiPriority w:val="1"/>
-    <w:semiHidden/>
     <w:unhideWhenUsed/>
   </w:style>
   <w:style w:type="table" w:default="1" w:styleId="Tablanormal">
@@ -7075,6 +9432,26 @@
       <w:sz w:val="24"/>
       <w:szCs w:val="24"/>
       <w:lang w:eastAsia="es-AR"/>
+    </w:rPr>
+  </w:style>
+  <w:style w:type="paragraph" w:styleId="Descripcin">
+    <w:name w:val="caption"/>
+    <w:basedOn w:val="Normal"/>
+    <w:next w:val="Normal"/>
+    <w:uiPriority w:val="35"/>
+    <w:semiHidden/>
+    <w:unhideWhenUsed/>
+    <w:qFormat/>
+    <w:rsid w:val="00F03F48"/>
+    <w:pPr>
+      <w:spacing w:after="200"/>
+    </w:pPr>
+    <w:rPr>
+      <w:i/>
+      <w:iCs/>
+      <w:color w:val="44546A" w:themeColor="text2"/>
+      <w:sz w:val="18"/>
+      <w:szCs w:val="18"/>
     </w:rPr>
   </w:style>
 </w:styles>

</xml_diff>